<commit_message>
more work done on report
</commit_message>
<xml_diff>
--- a/iqs_bus/report.docx
+++ b/iqs_bus/report.docx
@@ -36,20 +36,15 @@
         <w:t xml:space="preserve">To answer these questions the report is divided into three sections. The first describes the people who use the BUS system. This includes demographic information, such as race and age, in addition to why people ride and how they pay for their trip. The second section identifies areas of deficiency in existing service. The third section </w:t>
       </w:r>
       <w:r>
-        <w:t xml:space="preserve">prioritizes recommendations for improvement based on the </w:t>
-      </w:r>
-      <w:proofErr w:type="gramStart"/>
-      <w:r>
-        <w:t>issues</w:t>
-      </w:r>
-      <w:proofErr w:type="gramEnd"/>
-      <w:r>
-        <w:t xml:space="preserve"> riders find most important.</w:t>
+        <w:t>prioritizes recommendations for improvement based on the issues riders find most important.</w:t>
       </w:r>
     </w:p>
     <w:p>
       <w:r>
         <w:t>The instrument underpinning this report is a questionnaire with 33 questions. There are responses from 493 individuals captured in this questionnaire. Respondents are actual users of the BUS system and the questionnaires were completed during people’s commute.</w:t>
+      </w:r>
+      <w:r>
+        <w:t xml:space="preserve"> This report assumes that these respondents are a reasonable representation of BUS’ total ridership.</w:t>
       </w:r>
     </w:p>
     <w:p>
@@ -87,34 +82,34 @@
         <w:t xml:space="preserve">The </w:t>
       </w:r>
       <w:r>
-        <w:t xml:space="preserve">ridership of BUS skews younger and has slightly more female riders than male riders. The gender split of </w:t>
-      </w:r>
-      <w:bookmarkStart w:id="0" w:name="_GoBack"/>
-      <w:bookmarkEnd w:id="0"/>
-    </w:p>
-    <w:p/>
-    <w:p>
-      <w:pPr>
-        <w:rPr>
-          <w:u w:val="single"/>
-        </w:rPr>
-      </w:pPr>
+        <w:t>ridership of BUS skews younger and has slightly more female riders than male riders.</w:t>
+      </w:r>
+      <w:r>
+        <w:t xml:space="preserve"> The median age of riders surveyed is 33</w:t>
+      </w:r>
+      <w:r>
+        <w:t xml:space="preserve"> and the gender split of riders is </w:t>
+      </w:r>
+      <w:r>
+        <w:t xml:space="preserve">52% female and 48% male. </w:t>
+      </w:r>
+    </w:p>
+    <w:p>
       <w:r>
         <w:rPr>
           <w:noProof/>
         </w:rPr>
-        <w:lastRenderedPageBreak/>
         <w:drawing>
-          <wp:anchor distT="0" distB="0" distL="114300" distR="114300" simplePos="0" relativeHeight="251658240" behindDoc="0" locked="0" layoutInCell="1" allowOverlap="1" wp14:anchorId="4F1A7723" wp14:editId="74A52B4A">
+          <wp:anchor distT="0" distB="0" distL="114300" distR="114300" simplePos="0" relativeHeight="251661312" behindDoc="0" locked="0" layoutInCell="1" allowOverlap="1" wp14:anchorId="02257E5F" wp14:editId="430EEFD2">
             <wp:simplePos x="0" y="0"/>
-            <wp:positionH relativeFrom="column">
-              <wp:posOffset>0</wp:posOffset>
+            <wp:positionH relativeFrom="margin">
+              <wp:align>left</wp:align>
             </wp:positionH>
             <wp:positionV relativeFrom="page">
-              <wp:posOffset>914400</wp:posOffset>
+              <wp:posOffset>5226685</wp:posOffset>
             </wp:positionV>
-            <wp:extent cx="5814060" cy="4653915"/>
-            <wp:effectExtent l="0" t="0" r="0" b="0"/>
+            <wp:extent cx="4254500" cy="3406140"/>
+            <wp:effectExtent l="0" t="0" r="0" b="3810"/>
             <wp:wrapSquare wrapText="bothSides"/>
             <wp:docPr id="1" name="Picture 1"/>
             <wp:cNvGraphicFramePr>
@@ -128,7 +123,7 @@
                     <pic:cNvPicPr/>
                   </pic:nvPicPr>
                   <pic:blipFill>
-                    <a:blip r:embed="rId5">
+                    <a:blip r:embed="rId7">
                       <a:extLst>
                         <a:ext uri="{28A0092B-C50C-407E-A947-70E740481C1C}">
                           <a14:useLocalDpi xmlns:a14="http://schemas.microsoft.com/office/drawing/2010/main" val="0"/>
@@ -142,7 +137,7 @@
                   <pic:spPr>
                     <a:xfrm>
                       <a:off x="0" y="0"/>
-                      <a:ext cx="5814060" cy="4653915"/>
+                      <a:ext cx="4257141" cy="3407863"/>
                     </a:xfrm>
                     <a:prstGeom prst="rect">
                       <a:avLst/>
@@ -151,35 +146,1739 @@
                 </pic:pic>
               </a:graphicData>
             </a:graphic>
+            <wp14:sizeRelH relativeFrom="margin">
+              <wp14:pctWidth>0</wp14:pctWidth>
+            </wp14:sizeRelH>
+            <wp14:sizeRelV relativeFrom="margin">
+              <wp14:pctHeight>0</wp14:pctHeight>
+            </wp14:sizeRelV>
           </wp:anchor>
         </w:drawing>
       </w:r>
-    </w:p>
-    <w:p>
-      <w:pPr>
+      <w:r>
+        <w:t>Looking at a pyramid plot (</w:t>
+      </w:r>
+      <w:r>
         <w:rPr>
           <w:i/>
           <w:iCs/>
         </w:rPr>
-      </w:pPr>
+        <w:t>Figure 1</w:t>
+      </w:r>
+      <w:r>
+        <w:t>)</w:t>
+      </w:r>
+      <w:r>
+        <w:t xml:space="preserve"> two trends jump out. The first is large number of 18-24 year olds who use the system, compared to other age groups. The other is that, as the age brackets increase, the higher the proportion of male riders.</w:t>
+      </w:r>
+      <w:r>
+        <w:t xml:space="preserve"> </w:t>
+      </w:r>
+      <w:r>
+        <w:t xml:space="preserve">The </w:t>
+      </w:r>
+      <w:r>
+        <w:t>median age for male riders is 33 while the median age for female riders is 29.</w:t>
+      </w:r>
+    </w:p>
+    <w:p>
+      <w:r>
+        <w:t>The racial makeup of the population is majority African American (52%), followed by Caucasian (40%) and Hispanic (3%), Asian (1%) and Other (4%).</w:t>
+      </w:r>
+    </w:p>
+    <w:p>
+      <w:r>
+        <w:rPr>
+          <w:noProof/>
+        </w:rPr>
+        <mc:AlternateContent>
+          <mc:Choice Requires="wps">
+            <w:drawing>
+              <wp:anchor distT="0" distB="0" distL="114300" distR="114300" simplePos="0" relativeHeight="251660288" behindDoc="0" locked="0" layoutInCell="1" allowOverlap="1" wp14:anchorId="0D48BF27" wp14:editId="43AB9AC7">
+                <wp:simplePos x="0" y="0"/>
+                <wp:positionH relativeFrom="column">
+                  <wp:posOffset>15240</wp:posOffset>
+                </wp:positionH>
+                <wp:positionV relativeFrom="page">
+                  <wp:posOffset>8679180</wp:posOffset>
+                </wp:positionV>
+                <wp:extent cx="3733800" cy="350520"/>
+                <wp:effectExtent l="0" t="0" r="0" b="0"/>
+                <wp:wrapSquare wrapText="bothSides"/>
+                <wp:docPr id="3" name="Text Box 3"/>
+                <wp:cNvGraphicFramePr/>
+                <a:graphic xmlns:a="http://schemas.openxmlformats.org/drawingml/2006/main">
+                  <a:graphicData uri="http://schemas.microsoft.com/office/word/2010/wordprocessingShape">
+                    <wps:wsp>
+                      <wps:cNvSpPr txBox="1"/>
+                      <wps:spPr>
+                        <a:xfrm>
+                          <a:off x="0" y="0"/>
+                          <a:ext cx="3733800" cy="350520"/>
+                        </a:xfrm>
+                        <a:prstGeom prst="rect">
+                          <a:avLst/>
+                        </a:prstGeom>
+                        <a:solidFill>
+                          <a:prstClr val="white"/>
+                        </a:solidFill>
+                        <a:ln>
+                          <a:noFill/>
+                        </a:ln>
+                      </wps:spPr>
+                      <wps:txbx>
+                        <w:txbxContent>
+                          <w:p>
+                            <w:pPr>
+                              <w:pStyle w:val="Caption"/>
+                              <w:rPr>
+                                <w:noProof/>
+                              </w:rPr>
+                            </w:pPr>
+                            <w:r>
+                              <w:t xml:space="preserve">Figure </w:t>
+                            </w:r>
+                            <w:fldSimple w:instr=" SEQ Figure \* ARABIC ">
+                              <w:r>
+                                <w:rPr>
+                                  <w:noProof/>
+                                </w:rPr>
+                                <w:t>1</w:t>
+                              </w:r>
+                            </w:fldSimple>
+                          </w:p>
+                        </w:txbxContent>
+                      </wps:txbx>
+                      <wps:bodyPr rot="0" spcFirstLastPara="0" vertOverflow="overflow" horzOverflow="overflow" vert="horz" wrap="square" lIns="0" tIns="0" rIns="0" bIns="0" numCol="1" spcCol="0" rtlCol="0" fromWordArt="0" anchor="t" anchorCtr="0" forceAA="0" compatLnSpc="1">
+                        <a:prstTxWarp prst="textNoShape">
+                          <a:avLst/>
+                        </a:prstTxWarp>
+                        <a:noAutofit/>
+                      </wps:bodyPr>
+                    </wps:wsp>
+                  </a:graphicData>
+                </a:graphic>
+                <wp14:sizeRelH relativeFrom="margin">
+                  <wp14:pctWidth>0</wp14:pctWidth>
+                </wp14:sizeRelH>
+                <wp14:sizeRelV relativeFrom="margin">
+                  <wp14:pctHeight>0</wp14:pctHeight>
+                </wp14:sizeRelV>
+              </wp:anchor>
+            </w:drawing>
+          </mc:Choice>
+          <mc:Fallback>
+            <w:pict>
+              <v:shapetype w14:anchorId="0D48BF27" id="_x0000_t202" coordsize="21600,21600" o:spt="202" path="m,l,21600r21600,l21600,xe">
+                <v:stroke joinstyle="miter"/>
+                <v:path gradientshapeok="t" o:connecttype="rect"/>
+              </v:shapetype>
+              <v:shape id="Text Box 3" o:spid="_x0000_s1026" type="#_x0000_t202" style="position:absolute;margin-left:1.2pt;margin-top:683.4pt;width:294pt;height:27.6pt;z-index:251660288;visibility:visible;mso-wrap-style:square;mso-width-percent:0;mso-height-percent:0;mso-wrap-distance-left:9pt;mso-wrap-distance-top:0;mso-wrap-distance-right:9pt;mso-wrap-distance-bottom:0;mso-position-horizontal:absolute;mso-position-horizontal-relative:text;mso-position-vertical:absolute;mso-position-vertical-relative:page;mso-width-percent:0;mso-height-percent:0;mso-width-relative:margin;mso-height-relative:margin;v-text-anchor:top" o:gfxdata="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" stroked="f">
+                <v:textbox inset="0,0,0,0">
+                  <w:txbxContent>
+                    <w:p>
+                      <w:pPr>
+                        <w:pStyle w:val="Caption"/>
+                        <w:rPr>
+                          <w:noProof/>
+                        </w:rPr>
+                      </w:pPr>
+                      <w:r>
+                        <w:t xml:space="preserve">Figure </w:t>
+                      </w:r>
+                      <w:fldSimple w:instr=" SEQ Figure \* ARABIC ">
+                        <w:r>
+                          <w:rPr>
+                            <w:noProof/>
+                          </w:rPr>
+                          <w:t>1</w:t>
+                        </w:r>
+                      </w:fldSimple>
+                    </w:p>
+                  </w:txbxContent>
+                </v:textbox>
+                <w10:wrap type="square" anchory="page"/>
+              </v:shape>
+            </w:pict>
+          </mc:Fallback>
+        </mc:AlternateContent>
+      </w:r>
+      <w:r>
+        <w:t>Compared to the racial demographics of Jefferson County</w:t>
+      </w:r>
+      <w:r>
+        <w:rPr>
+          <w:rStyle w:val="FootnoteReference"/>
+        </w:rPr>
+        <w:footnoteReference w:id="1"/>
+      </w:r>
+      <w:r>
+        <w:t>, BUS riders are disproportionately African American (</w:t>
+      </w:r>
       <w:r>
         <w:rPr>
           <w:i/>
           <w:iCs/>
         </w:rPr>
-        <w:t>How and Why People Use BUS</w:t>
-      </w:r>
-    </w:p>
+        <w:t>Figure 2</w:t>
+      </w:r>
+      <w:r>
+        <w:t>). However</w:t>
+      </w:r>
+      <w:r>
+        <w:t>,</w:t>
+      </w:r>
+      <w:r>
+        <w:t xml:space="preserve"> an Analysis of Variance (ANOVA) test </w:t>
+      </w:r>
+      <w:r>
+        <w:lastRenderedPageBreak/>
+        <w:t>comparing the two groups reveals that there is not a statistically significant difference</w:t>
+      </w:r>
+      <w:r>
+        <w:t xml:space="preserve"> between the two populations (</w:t>
+      </w:r>
+      <w:r>
+        <w:rPr>
+          <w:i/>
+          <w:iCs/>
+        </w:rPr>
+        <w:t>Figure 3</w:t>
+      </w:r>
+      <w:r>
+        <w:t xml:space="preserve">).  </w:t>
+      </w:r>
+    </w:p>
+    <w:tbl>
+      <w:tblPr>
+        <w:tblStyle w:val="PlainTable1"/>
+        <w:tblW w:w="0" w:type="auto"/>
+        <w:tblLook w:val="04A0" w:firstRow="1" w:lastRow="0" w:firstColumn="1" w:lastColumn="0" w:noHBand="0" w:noVBand="1"/>
+      </w:tblPr>
+      <w:tblGrid>
+        <w:gridCol w:w="2225"/>
+        <w:gridCol w:w="1370"/>
+        <w:gridCol w:w="1373"/>
+        <w:gridCol w:w="1417"/>
+        <w:gridCol w:w="1271"/>
+        <w:gridCol w:w="1694"/>
+      </w:tblGrid>
+      <w:tr>
+        <w:trPr>
+          <w:cnfStyle w:val="100000000000" w:firstRow="1" w:lastRow="0" w:firstColumn="0" w:lastColumn="0" w:oddVBand="0" w:evenVBand="0" w:oddHBand="0" w:evenHBand="0" w:firstRowFirstColumn="0" w:firstRowLastColumn="0" w:lastRowFirstColumn="0" w:lastRowLastColumn="0"/>
+        </w:trPr>
+        <w:tc>
+          <w:tcPr>
+            <w:cnfStyle w:val="001000000000" w:firstRow="0" w:lastRow="0" w:firstColumn="1" w:lastColumn="0" w:oddVBand="0" w:evenVBand="0" w:oddHBand="0" w:evenHBand="0" w:firstRowFirstColumn="0" w:firstRowLastColumn="0" w:lastRowFirstColumn="0" w:lastRowLastColumn="0"/>
+            <w:tcW w:w="2225" w:type="dxa"/>
+          </w:tcPr>
+          <w:p/>
+        </w:tc>
+        <w:tc>
+          <w:tcPr>
+            <w:tcW w:w="1370" w:type="dxa"/>
+          </w:tcPr>
+          <w:p>
+            <w:pPr>
+              <w:cnfStyle w:val="100000000000" w:firstRow="1" w:lastRow="0" w:firstColumn="0" w:lastColumn="0" w:oddVBand="0" w:evenVBand="0" w:oddHBand="0" w:evenHBand="0" w:firstRowFirstColumn="0" w:firstRowLastColumn="0" w:lastRowFirstColumn="0" w:lastRowLastColumn="0"/>
+            </w:pPr>
+            <w:r>
+              <w:t>African American</w:t>
+            </w:r>
+          </w:p>
+        </w:tc>
+        <w:tc>
+          <w:tcPr>
+            <w:tcW w:w="1373" w:type="dxa"/>
+          </w:tcPr>
+          <w:p>
+            <w:pPr>
+              <w:cnfStyle w:val="100000000000" w:firstRow="1" w:lastRow="0" w:firstColumn="0" w:lastColumn="0" w:oddVBand="0" w:evenVBand="0" w:oddHBand="0" w:evenHBand="0" w:firstRowFirstColumn="0" w:firstRowLastColumn="0" w:lastRowFirstColumn="0" w:lastRowLastColumn="0"/>
+            </w:pPr>
+            <w:r>
+              <w:t>Caucasian</w:t>
+            </w:r>
+          </w:p>
+        </w:tc>
+        <w:tc>
+          <w:tcPr>
+            <w:tcW w:w="1417" w:type="dxa"/>
+          </w:tcPr>
+          <w:p>
+            <w:pPr>
+              <w:cnfStyle w:val="100000000000" w:firstRow="1" w:lastRow="0" w:firstColumn="0" w:lastColumn="0" w:oddVBand="0" w:evenVBand="0" w:oddHBand="0" w:evenHBand="0" w:firstRowFirstColumn="0" w:firstRowLastColumn="0" w:lastRowFirstColumn="0" w:lastRowLastColumn="0"/>
+            </w:pPr>
+            <w:r>
+              <w:t>Hispanic / Latino</w:t>
+            </w:r>
+          </w:p>
+        </w:tc>
+        <w:tc>
+          <w:tcPr>
+            <w:tcW w:w="1271" w:type="dxa"/>
+          </w:tcPr>
+          <w:p>
+            <w:pPr>
+              <w:cnfStyle w:val="100000000000" w:firstRow="1" w:lastRow="0" w:firstColumn="0" w:lastColumn="0" w:oddVBand="0" w:evenVBand="0" w:oddHBand="0" w:evenHBand="0" w:firstRowFirstColumn="0" w:firstRowLastColumn="0" w:lastRowFirstColumn="0" w:lastRowLastColumn="0"/>
+            </w:pPr>
+            <w:r>
+              <w:t>Asian</w:t>
+            </w:r>
+          </w:p>
+        </w:tc>
+        <w:tc>
+          <w:tcPr>
+            <w:tcW w:w="1694" w:type="dxa"/>
+          </w:tcPr>
+          <w:p>
+            <w:pPr>
+              <w:cnfStyle w:val="100000000000" w:firstRow="1" w:lastRow="0" w:firstColumn="0" w:lastColumn="0" w:oddVBand="0" w:evenVBand="0" w:oddHBand="0" w:evenHBand="0" w:firstRowFirstColumn="0" w:firstRowLastColumn="0" w:lastRowFirstColumn="0" w:lastRowLastColumn="0"/>
+            </w:pPr>
+            <w:r>
+              <w:t>Other</w:t>
+            </w:r>
+          </w:p>
+        </w:tc>
+      </w:tr>
+      <w:tr>
+        <w:trPr>
+          <w:cnfStyle w:val="000000100000" w:firstRow="0" w:lastRow="0" w:firstColumn="0" w:lastColumn="0" w:oddVBand="0" w:evenVBand="0" w:oddHBand="1" w:evenHBand="0" w:firstRowFirstColumn="0" w:firstRowLastColumn="0" w:lastRowFirstColumn="0" w:lastRowLastColumn="0"/>
+        </w:trPr>
+        <w:tc>
+          <w:tcPr>
+            <w:cnfStyle w:val="001000000000" w:firstRow="0" w:lastRow="0" w:firstColumn="1" w:lastColumn="0" w:oddVBand="0" w:evenVBand="0" w:oddHBand="0" w:evenHBand="0" w:firstRowFirstColumn="0" w:firstRowLastColumn="0" w:lastRowFirstColumn="0" w:lastRowLastColumn="0"/>
+            <w:tcW w:w="2225" w:type="dxa"/>
+          </w:tcPr>
+          <w:p>
+            <w:r>
+              <w:t>BUS Ridership</w:t>
+            </w:r>
+          </w:p>
+        </w:tc>
+        <w:tc>
+          <w:tcPr>
+            <w:tcW w:w="1370" w:type="dxa"/>
+          </w:tcPr>
+          <w:p>
+            <w:pPr>
+              <w:jc w:val="center"/>
+              <w:cnfStyle w:val="000000100000" w:firstRow="0" w:lastRow="0" w:firstColumn="0" w:lastColumn="0" w:oddVBand="0" w:evenVBand="0" w:oddHBand="1" w:evenHBand="0" w:firstRowFirstColumn="0" w:firstRowLastColumn="0" w:lastRowFirstColumn="0" w:lastRowLastColumn="0"/>
+            </w:pPr>
+            <w:r>
+              <w:t>52%</w:t>
+            </w:r>
+          </w:p>
+        </w:tc>
+        <w:tc>
+          <w:tcPr>
+            <w:tcW w:w="1373" w:type="dxa"/>
+          </w:tcPr>
+          <w:p>
+            <w:pPr>
+              <w:jc w:val="center"/>
+              <w:cnfStyle w:val="000000100000" w:firstRow="0" w:lastRow="0" w:firstColumn="0" w:lastColumn="0" w:oddVBand="0" w:evenVBand="0" w:oddHBand="1" w:evenHBand="0" w:firstRowFirstColumn="0" w:firstRowLastColumn="0" w:lastRowFirstColumn="0" w:lastRowLastColumn="0"/>
+            </w:pPr>
+            <w:r>
+              <w:t>40%</w:t>
+            </w:r>
+          </w:p>
+        </w:tc>
+        <w:tc>
+          <w:tcPr>
+            <w:tcW w:w="1417" w:type="dxa"/>
+          </w:tcPr>
+          <w:p>
+            <w:pPr>
+              <w:jc w:val="center"/>
+              <w:cnfStyle w:val="000000100000" w:firstRow="0" w:lastRow="0" w:firstColumn="0" w:lastColumn="0" w:oddVBand="0" w:evenVBand="0" w:oddHBand="1" w:evenHBand="0" w:firstRowFirstColumn="0" w:firstRowLastColumn="0" w:lastRowFirstColumn="0" w:lastRowLastColumn="0"/>
+            </w:pPr>
+            <w:r>
+              <w:t>3%</w:t>
+            </w:r>
+          </w:p>
+        </w:tc>
+        <w:tc>
+          <w:tcPr>
+            <w:tcW w:w="1271" w:type="dxa"/>
+          </w:tcPr>
+          <w:p>
+            <w:pPr>
+              <w:jc w:val="center"/>
+              <w:cnfStyle w:val="000000100000" w:firstRow="0" w:lastRow="0" w:firstColumn="0" w:lastColumn="0" w:oddVBand="0" w:evenVBand="0" w:oddHBand="1" w:evenHBand="0" w:firstRowFirstColumn="0" w:firstRowLastColumn="0" w:lastRowFirstColumn="0" w:lastRowLastColumn="0"/>
+            </w:pPr>
+            <w:r>
+              <w:t>1%</w:t>
+            </w:r>
+          </w:p>
+        </w:tc>
+        <w:tc>
+          <w:tcPr>
+            <w:tcW w:w="1694" w:type="dxa"/>
+          </w:tcPr>
+          <w:p>
+            <w:pPr>
+              <w:jc w:val="center"/>
+              <w:cnfStyle w:val="000000100000" w:firstRow="0" w:lastRow="0" w:firstColumn="0" w:lastColumn="0" w:oddVBand="0" w:evenVBand="0" w:oddHBand="1" w:evenHBand="0" w:firstRowFirstColumn="0" w:firstRowLastColumn="0" w:lastRowFirstColumn="0" w:lastRowLastColumn="0"/>
+            </w:pPr>
+            <w:r>
+              <w:t>4%</w:t>
+            </w:r>
+          </w:p>
+        </w:tc>
+      </w:tr>
+      <w:tr>
+        <w:tc>
+          <w:tcPr>
+            <w:cnfStyle w:val="001000000000" w:firstRow="0" w:lastRow="0" w:firstColumn="1" w:lastColumn="0" w:oddVBand="0" w:evenVBand="0" w:oddHBand="0" w:evenHBand="0" w:firstRowFirstColumn="0" w:firstRowLastColumn="0" w:lastRowFirstColumn="0" w:lastRowLastColumn="0"/>
+            <w:tcW w:w="2225" w:type="dxa"/>
+          </w:tcPr>
+          <w:p>
+            <w:r>
+              <w:t>Jefferson County</w:t>
+            </w:r>
+          </w:p>
+        </w:tc>
+        <w:tc>
+          <w:tcPr>
+            <w:tcW w:w="1370" w:type="dxa"/>
+          </w:tcPr>
+          <w:p>
+            <w:pPr>
+              <w:jc w:val="center"/>
+              <w:cnfStyle w:val="000000000000" w:firstRow="0" w:lastRow="0" w:firstColumn="0" w:lastColumn="0" w:oddVBand="0" w:evenVBand="0" w:oddHBand="0" w:evenHBand="0" w:firstRowFirstColumn="0" w:firstRowLastColumn="0" w:lastRowFirstColumn="0" w:lastRowLastColumn="0"/>
+            </w:pPr>
+            <w:r>
+              <w:t>22.2%</w:t>
+            </w:r>
+          </w:p>
+        </w:tc>
+        <w:tc>
+          <w:tcPr>
+            <w:tcW w:w="1373" w:type="dxa"/>
+          </w:tcPr>
+          <w:p>
+            <w:pPr>
+              <w:jc w:val="center"/>
+              <w:cnfStyle w:val="000000000000" w:firstRow="0" w:lastRow="0" w:firstColumn="0" w:lastColumn="0" w:oddVBand="0" w:evenVBand="0" w:oddHBand="0" w:evenHBand="0" w:firstRowFirstColumn="0" w:firstRowLastColumn="0" w:lastRowFirstColumn="0" w:lastRowLastColumn="0"/>
+            </w:pPr>
+            <w:r>
+              <w:t>67%</w:t>
+            </w:r>
+          </w:p>
+        </w:tc>
+        <w:tc>
+          <w:tcPr>
+            <w:tcW w:w="1417" w:type="dxa"/>
+          </w:tcPr>
+          <w:p>
+            <w:pPr>
+              <w:jc w:val="center"/>
+              <w:cnfStyle w:val="000000000000" w:firstRow="0" w:lastRow="0" w:firstColumn="0" w:lastColumn="0" w:oddVBand="0" w:evenVBand="0" w:oddHBand="0" w:evenHBand="0" w:firstRowFirstColumn="0" w:firstRowLastColumn="0" w:lastRowFirstColumn="0" w:lastRowLastColumn="0"/>
+            </w:pPr>
+            <w:r>
+              <w:t>5.7%</w:t>
+            </w:r>
+          </w:p>
+        </w:tc>
+        <w:tc>
+          <w:tcPr>
+            <w:tcW w:w="1271" w:type="dxa"/>
+          </w:tcPr>
+          <w:p>
+            <w:pPr>
+              <w:jc w:val="center"/>
+              <w:cnfStyle w:val="000000000000" w:firstRow="0" w:lastRow="0" w:firstColumn="0" w:lastColumn="0" w:oddVBand="0" w:evenVBand="0" w:oddHBand="0" w:evenHBand="0" w:firstRowFirstColumn="0" w:firstRowLastColumn="0" w:lastRowFirstColumn="0" w:lastRowLastColumn="0"/>
+            </w:pPr>
+            <w:r>
+              <w:t>3.1%</w:t>
+            </w:r>
+          </w:p>
+        </w:tc>
+        <w:tc>
+          <w:tcPr>
+            <w:tcW w:w="1694" w:type="dxa"/>
+          </w:tcPr>
+          <w:p>
+            <w:pPr>
+              <w:jc w:val="center"/>
+              <w:cnfStyle w:val="000000000000" w:firstRow="0" w:lastRow="0" w:firstColumn="0" w:lastColumn="0" w:oddVBand="0" w:evenVBand="0" w:oddHBand="0" w:evenHBand="0" w:firstRowFirstColumn="0" w:firstRowLastColumn="0" w:lastRowFirstColumn="0" w:lastRowLastColumn="0"/>
+            </w:pPr>
+            <w:r>
+              <w:t>2%</w:t>
+            </w:r>
+          </w:p>
+        </w:tc>
+      </w:tr>
+    </w:tbl>
     <w:p>
       <w:r>
         <w:rPr>
           <w:noProof/>
         </w:rPr>
+        <mc:AlternateContent>
+          <mc:Choice Requires="wps">
+            <w:drawing>
+              <wp:anchor distT="0" distB="0" distL="114300" distR="114300" simplePos="0" relativeHeight="251663360" behindDoc="0" locked="0" layoutInCell="1" allowOverlap="1" wp14:anchorId="2E079CA7" wp14:editId="49CA53E7">
+                <wp:simplePos x="0" y="0"/>
+                <wp:positionH relativeFrom="margin">
+                  <wp:align>left</wp:align>
+                </wp:positionH>
+                <wp:positionV relativeFrom="page">
+                  <wp:posOffset>2308860</wp:posOffset>
+                </wp:positionV>
+                <wp:extent cx="3733800" cy="243840"/>
+                <wp:effectExtent l="0" t="0" r="0" b="3810"/>
+                <wp:wrapSquare wrapText="bothSides"/>
+                <wp:docPr id="4" name="Text Box 4"/>
+                <wp:cNvGraphicFramePr/>
+                <a:graphic xmlns:a="http://schemas.openxmlformats.org/drawingml/2006/main">
+                  <a:graphicData uri="http://schemas.microsoft.com/office/word/2010/wordprocessingShape">
+                    <wps:wsp>
+                      <wps:cNvSpPr txBox="1"/>
+                      <wps:spPr>
+                        <a:xfrm>
+                          <a:off x="0" y="0"/>
+                          <a:ext cx="3733800" cy="243840"/>
+                        </a:xfrm>
+                        <a:prstGeom prst="rect">
+                          <a:avLst/>
+                        </a:prstGeom>
+                        <a:solidFill>
+                          <a:prstClr val="white"/>
+                        </a:solidFill>
+                        <a:ln>
+                          <a:noFill/>
+                        </a:ln>
+                      </wps:spPr>
+                      <wps:txbx>
+                        <w:txbxContent>
+                          <w:p>
+                            <w:pPr>
+                              <w:pStyle w:val="Caption"/>
+                              <w:rPr>
+                                <w:noProof/>
+                              </w:rPr>
+                            </w:pPr>
+                            <w:r>
+                              <w:t xml:space="preserve">Figure </w:t>
+                            </w:r>
+                            <w:r>
+                              <w:t>2</w:t>
+                            </w:r>
+                          </w:p>
+                        </w:txbxContent>
+                      </wps:txbx>
+                      <wps:bodyPr rot="0" spcFirstLastPara="0" vertOverflow="overflow" horzOverflow="overflow" vert="horz" wrap="square" lIns="0" tIns="0" rIns="0" bIns="0" numCol="1" spcCol="0" rtlCol="0" fromWordArt="0" anchor="t" anchorCtr="0" forceAA="0" compatLnSpc="1">
+                        <a:prstTxWarp prst="textNoShape">
+                          <a:avLst/>
+                        </a:prstTxWarp>
+                        <a:noAutofit/>
+                      </wps:bodyPr>
+                    </wps:wsp>
+                  </a:graphicData>
+                </a:graphic>
+                <wp14:sizeRelH relativeFrom="margin">
+                  <wp14:pctWidth>0</wp14:pctWidth>
+                </wp14:sizeRelH>
+                <wp14:sizeRelV relativeFrom="margin">
+                  <wp14:pctHeight>0</wp14:pctHeight>
+                </wp14:sizeRelV>
+              </wp:anchor>
+            </w:drawing>
+          </mc:Choice>
+          <mc:Fallback>
+            <w:pict>
+              <v:shape w14:anchorId="2E079CA7" id="Text Box 4" o:spid="_x0000_s1027" type="#_x0000_t202" style="position:absolute;margin-left:0;margin-top:181.8pt;width:294pt;height:19.2pt;z-index:251663360;visibility:visible;mso-wrap-style:square;mso-width-percent:0;mso-height-percent:0;mso-wrap-distance-left:9pt;mso-wrap-distance-top:0;mso-wrap-distance-right:9pt;mso-wrap-distance-bottom:0;mso-position-horizontal:left;mso-position-horizontal-relative:margin;mso-position-vertical:absolute;mso-position-vertical-relative:page;mso-width-percent:0;mso-height-percent:0;mso-width-relative:margin;mso-height-relative:margin;v-text-anchor:top" o:gfxdata="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" stroked="f">
+                <v:textbox inset="0,0,0,0">
+                  <w:txbxContent>
+                    <w:p>
+                      <w:pPr>
+                        <w:pStyle w:val="Caption"/>
+                        <w:rPr>
+                          <w:noProof/>
+                        </w:rPr>
+                      </w:pPr>
+                      <w:r>
+                        <w:t xml:space="preserve">Figure </w:t>
+                      </w:r>
+                      <w:r>
+                        <w:t>2</w:t>
+                      </w:r>
+                    </w:p>
+                  </w:txbxContent>
+                </v:textbox>
+                <w10:wrap type="square" anchorx="margin" anchory="page"/>
+              </v:shape>
+            </w:pict>
+          </mc:Fallback>
+        </mc:AlternateContent>
+      </w:r>
+    </w:p>
+    <w:p/>
+    <w:p>
+      <w:pPr>
+        <w:shd w:val="clear" w:color="auto" w:fill="002240"/>
+        <w:tabs>
+          <w:tab w:val="left" w:pos="916"/>
+          <w:tab w:val="left" w:pos="1832"/>
+          <w:tab w:val="left" w:pos="2748"/>
+          <w:tab w:val="left" w:pos="3664"/>
+          <w:tab w:val="left" w:pos="4580"/>
+          <w:tab w:val="left" w:pos="5496"/>
+          <w:tab w:val="left" w:pos="6412"/>
+          <w:tab w:val="left" w:pos="7328"/>
+          <w:tab w:val="left" w:pos="8244"/>
+          <w:tab w:val="left" w:pos="9160"/>
+          <w:tab w:val="left" w:pos="10076"/>
+          <w:tab w:val="left" w:pos="10992"/>
+          <w:tab w:val="left" w:pos="11908"/>
+          <w:tab w:val="left" w:pos="12824"/>
+          <w:tab w:val="left" w:pos="13740"/>
+          <w:tab w:val="left" w:pos="14656"/>
+        </w:tabs>
+        <w:wordWrap w:val="0"/>
+        <w:spacing w:after="0" w:line="240" w:lineRule="auto"/>
+        <w:rPr>
+          <w:rFonts w:ascii="Lucida Console" w:eastAsia="Times New Roman" w:hAnsi="Lucida Console" w:cs="Courier New"/>
+          <w:color w:val="FFFFFF"/>
+          <w:sz w:val="20"/>
+          <w:szCs w:val="20"/>
+          <w:bdr w:val="none" w:sz="0" w:space="0" w:color="auto" w:frame="1"/>
+        </w:rPr>
+      </w:pPr>
+      <w:r>
+        <w:rPr>
+          <w:rFonts w:ascii="Lucida Console" w:eastAsia="Times New Roman" w:hAnsi="Lucida Console" w:cs="Courier New"/>
+          <w:color w:val="FFFFFF"/>
+          <w:sz w:val="20"/>
+          <w:szCs w:val="20"/>
+          <w:bdr w:val="none" w:sz="0" w:space="0" w:color="auto" w:frame="1"/>
+        </w:rPr>
+        <w:t xml:space="preserve">            Df Sum Sq Mean Sq F value Pr(&gt;F)</w:t>
+      </w:r>
+    </w:p>
+    <w:p>
+      <w:pPr>
+        <w:shd w:val="clear" w:color="auto" w:fill="002240"/>
+        <w:tabs>
+          <w:tab w:val="left" w:pos="916"/>
+          <w:tab w:val="left" w:pos="1832"/>
+          <w:tab w:val="left" w:pos="2748"/>
+          <w:tab w:val="left" w:pos="3664"/>
+          <w:tab w:val="left" w:pos="4580"/>
+          <w:tab w:val="left" w:pos="5496"/>
+          <w:tab w:val="left" w:pos="6412"/>
+          <w:tab w:val="left" w:pos="7328"/>
+          <w:tab w:val="left" w:pos="8244"/>
+          <w:tab w:val="left" w:pos="9160"/>
+          <w:tab w:val="left" w:pos="10076"/>
+          <w:tab w:val="left" w:pos="10992"/>
+          <w:tab w:val="left" w:pos="11908"/>
+          <w:tab w:val="left" w:pos="12824"/>
+          <w:tab w:val="left" w:pos="13740"/>
+          <w:tab w:val="left" w:pos="14656"/>
+        </w:tabs>
+        <w:wordWrap w:val="0"/>
+        <w:spacing w:after="0" w:line="240" w:lineRule="auto"/>
+        <w:rPr>
+          <w:rFonts w:ascii="Lucida Console" w:eastAsia="Times New Roman" w:hAnsi="Lucida Console" w:cs="Courier New"/>
+          <w:color w:val="FFFFFF"/>
+          <w:sz w:val="20"/>
+          <w:szCs w:val="20"/>
+          <w:bdr w:val="none" w:sz="0" w:space="0" w:color="auto" w:frame="1"/>
+        </w:rPr>
+      </w:pPr>
+      <w:r>
+        <w:rPr>
+          <w:rFonts w:ascii="Lucida Console" w:eastAsia="Times New Roman" w:hAnsi="Lucida Console" w:cs="Courier New"/>
+          <w:color w:val="FFFFFF"/>
+          <w:sz w:val="20"/>
+          <w:szCs w:val="20"/>
+          <w:bdr w:val="none" w:sz="0" w:space="0" w:color="auto" w:frame="1"/>
+        </w:rPr>
+        <w:t>ind          1      0     0.1       0  0.991</w:t>
+      </w:r>
+    </w:p>
+    <w:p>
+      <w:pPr>
+        <w:shd w:val="clear" w:color="auto" w:fill="002240"/>
+        <w:tabs>
+          <w:tab w:val="left" w:pos="916"/>
+          <w:tab w:val="left" w:pos="1832"/>
+          <w:tab w:val="left" w:pos="2748"/>
+          <w:tab w:val="left" w:pos="3664"/>
+          <w:tab w:val="left" w:pos="4580"/>
+          <w:tab w:val="left" w:pos="5496"/>
+          <w:tab w:val="left" w:pos="6412"/>
+          <w:tab w:val="left" w:pos="7328"/>
+          <w:tab w:val="left" w:pos="8244"/>
+          <w:tab w:val="left" w:pos="9160"/>
+          <w:tab w:val="left" w:pos="10076"/>
+          <w:tab w:val="left" w:pos="10992"/>
+          <w:tab w:val="left" w:pos="11908"/>
+          <w:tab w:val="left" w:pos="12824"/>
+          <w:tab w:val="left" w:pos="13740"/>
+          <w:tab w:val="left" w:pos="14656"/>
+        </w:tabs>
+        <w:wordWrap w:val="0"/>
+        <w:spacing w:after="0" w:line="240" w:lineRule="auto"/>
+        <w:rPr>
+          <w:rFonts w:ascii="Lucida Console" w:eastAsia="Times New Roman" w:hAnsi="Lucida Console" w:cs="Courier New"/>
+          <w:color w:val="FFFFFF"/>
+          <w:sz w:val="20"/>
+          <w:szCs w:val="20"/>
+        </w:rPr>
+      </w:pPr>
+      <w:r>
+        <w:rPr>
+          <w:noProof/>
+        </w:rPr>
+        <mc:AlternateContent>
+          <mc:Choice Requires="wps">
+            <w:drawing>
+              <wp:anchor distT="0" distB="0" distL="114300" distR="114300" simplePos="0" relativeHeight="251665408" behindDoc="0" locked="0" layoutInCell="1" allowOverlap="1" wp14:anchorId="3A0B3B7D" wp14:editId="4B1B5BD5">
+                <wp:simplePos x="0" y="0"/>
+                <wp:positionH relativeFrom="margin">
+                  <wp:align>right</wp:align>
+                </wp:positionH>
+                <wp:positionV relativeFrom="page">
+                  <wp:posOffset>3236595</wp:posOffset>
+                </wp:positionV>
+                <wp:extent cx="5935980" cy="274320"/>
+                <wp:effectExtent l="0" t="0" r="7620" b="0"/>
+                <wp:wrapSquare wrapText="bothSides"/>
+                <wp:docPr id="5" name="Text Box 5"/>
+                <wp:cNvGraphicFramePr/>
+                <a:graphic xmlns:a="http://schemas.openxmlformats.org/drawingml/2006/main">
+                  <a:graphicData uri="http://schemas.microsoft.com/office/word/2010/wordprocessingShape">
+                    <wps:wsp>
+                      <wps:cNvSpPr txBox="1"/>
+                      <wps:spPr>
+                        <a:xfrm>
+                          <a:off x="0" y="0"/>
+                          <a:ext cx="5935980" cy="274320"/>
+                        </a:xfrm>
+                        <a:prstGeom prst="rect">
+                          <a:avLst/>
+                        </a:prstGeom>
+                        <a:solidFill>
+                          <a:prstClr val="white"/>
+                        </a:solidFill>
+                        <a:ln>
+                          <a:noFill/>
+                        </a:ln>
+                      </wps:spPr>
+                      <wps:txbx>
+                        <w:txbxContent>
+                          <w:p>
+                            <w:pPr>
+                              <w:pStyle w:val="Caption"/>
+                              <w:rPr>
+                                <w:noProof/>
+                              </w:rPr>
+                            </w:pPr>
+                            <w:r>
+                              <w:t xml:space="preserve">Figure </w:t>
+                            </w:r>
+                            <w:r>
+                              <w:t>3</w:t>
+                            </w:r>
+                          </w:p>
+                        </w:txbxContent>
+                      </wps:txbx>
+                      <wps:bodyPr rot="0" spcFirstLastPara="0" vertOverflow="overflow" horzOverflow="overflow" vert="horz" wrap="square" lIns="0" tIns="0" rIns="0" bIns="0" numCol="1" spcCol="0" rtlCol="0" fromWordArt="0" anchor="t" anchorCtr="0" forceAA="0" compatLnSpc="1">
+                        <a:prstTxWarp prst="textNoShape">
+                          <a:avLst/>
+                        </a:prstTxWarp>
+                        <a:noAutofit/>
+                      </wps:bodyPr>
+                    </wps:wsp>
+                  </a:graphicData>
+                </a:graphic>
+                <wp14:sizeRelH relativeFrom="margin">
+                  <wp14:pctWidth>0</wp14:pctWidth>
+                </wp14:sizeRelH>
+                <wp14:sizeRelV relativeFrom="margin">
+                  <wp14:pctHeight>0</wp14:pctHeight>
+                </wp14:sizeRelV>
+              </wp:anchor>
+            </w:drawing>
+          </mc:Choice>
+          <mc:Fallback>
+            <w:pict>
+              <v:shape w14:anchorId="3A0B3B7D" id="Text Box 5" o:spid="_x0000_s1028" type="#_x0000_t202" style="position:absolute;margin-left:416.2pt;margin-top:254.85pt;width:467.4pt;height:21.6pt;z-index:251665408;visibility:visible;mso-wrap-style:square;mso-width-percent:0;mso-height-percent:0;mso-wrap-distance-left:9pt;mso-wrap-distance-top:0;mso-wrap-distance-right:9pt;mso-wrap-distance-bottom:0;mso-position-horizontal:right;mso-position-horizontal-relative:margin;mso-position-vertical:absolute;mso-position-vertical-relative:page;mso-width-percent:0;mso-height-percent:0;mso-width-relative:margin;mso-height-relative:margin;v-text-anchor:top" o:gfxdata="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" stroked="f">
+                <v:textbox inset="0,0,0,0">
+                  <w:txbxContent>
+                    <w:p>
+                      <w:pPr>
+                        <w:pStyle w:val="Caption"/>
+                        <w:rPr>
+                          <w:noProof/>
+                        </w:rPr>
+                      </w:pPr>
+                      <w:r>
+                        <w:t xml:space="preserve">Figure </w:t>
+                      </w:r>
+                      <w:r>
+                        <w:t>3</w:t>
+                      </w:r>
+                    </w:p>
+                  </w:txbxContent>
+                </v:textbox>
+                <w10:wrap type="square" anchorx="margin" anchory="page"/>
+              </v:shape>
+            </w:pict>
+          </mc:Fallback>
+        </mc:AlternateContent>
+      </w:r>
+      <w:r>
+        <w:rPr>
+          <w:rFonts w:ascii="Lucida Console" w:eastAsia="Times New Roman" w:hAnsi="Lucida Console" w:cs="Courier New"/>
+          <w:color w:val="FFFFFF"/>
+          <w:sz w:val="20"/>
+          <w:szCs w:val="20"/>
+          <w:bdr w:val="none" w:sz="0" w:space="0" w:color="auto" w:frame="1"/>
+        </w:rPr>
+        <w:t xml:space="preserve">Residuals    8   5393   674.1  </w:t>
+      </w:r>
+    </w:p>
+    <w:p>
+      <w:pPr>
+        <w:rPr>
+          <w:i/>
+          <w:iCs/>
+        </w:rPr>
+      </w:pPr>
+      <w:r>
+        <w:rPr>
+          <w:noProof/>
+        </w:rPr>
+        <mc:AlternateContent>
+          <mc:Choice Requires="wps">
+            <w:drawing>
+              <wp:anchor distT="0" distB="0" distL="114300" distR="114300" simplePos="0" relativeHeight="251667456" behindDoc="0" locked="0" layoutInCell="1" allowOverlap="1" wp14:anchorId="1F245764" wp14:editId="230D5876">
+                <wp:simplePos x="0" y="0"/>
+                <wp:positionH relativeFrom="margin">
+                  <wp:align>right</wp:align>
+                </wp:positionH>
+                <wp:positionV relativeFrom="page">
+                  <wp:posOffset>4585335</wp:posOffset>
+                </wp:positionV>
+                <wp:extent cx="5935980" cy="274320"/>
+                <wp:effectExtent l="0" t="0" r="7620" b="0"/>
+                <wp:wrapSquare wrapText="bothSides"/>
+                <wp:docPr id="6" name="Text Box 6"/>
+                <wp:cNvGraphicFramePr/>
+                <a:graphic xmlns:a="http://schemas.openxmlformats.org/drawingml/2006/main">
+                  <a:graphicData uri="http://schemas.microsoft.com/office/word/2010/wordprocessingShape">
+                    <wps:wsp>
+                      <wps:cNvSpPr txBox="1"/>
+                      <wps:spPr>
+                        <a:xfrm>
+                          <a:off x="0" y="0"/>
+                          <a:ext cx="5935980" cy="274320"/>
+                        </a:xfrm>
+                        <a:prstGeom prst="rect">
+                          <a:avLst/>
+                        </a:prstGeom>
+                        <a:solidFill>
+                          <a:prstClr val="white"/>
+                        </a:solidFill>
+                        <a:ln>
+                          <a:noFill/>
+                        </a:ln>
+                      </wps:spPr>
+                      <wps:txbx>
+                        <w:txbxContent>
+                          <w:p>
+                            <w:pPr>
+                              <w:pStyle w:val="Caption"/>
+                              <w:rPr>
+                                <w:noProof/>
+                              </w:rPr>
+                            </w:pPr>
+                            <w:r>
+                              <w:t xml:space="preserve">Figure </w:t>
+                            </w:r>
+                            <w:r>
+                              <w:t>4</w:t>
+                            </w:r>
+                          </w:p>
+                        </w:txbxContent>
+                      </wps:txbx>
+                      <wps:bodyPr rot="0" spcFirstLastPara="0" vertOverflow="overflow" horzOverflow="overflow" vert="horz" wrap="square" lIns="0" tIns="0" rIns="0" bIns="0" numCol="1" spcCol="0" rtlCol="0" fromWordArt="0" anchor="t" anchorCtr="0" forceAA="0" compatLnSpc="1">
+                        <a:prstTxWarp prst="textNoShape">
+                          <a:avLst/>
+                        </a:prstTxWarp>
+                        <a:noAutofit/>
+                      </wps:bodyPr>
+                    </wps:wsp>
+                  </a:graphicData>
+                </a:graphic>
+                <wp14:sizeRelH relativeFrom="margin">
+                  <wp14:pctWidth>0</wp14:pctWidth>
+                </wp14:sizeRelH>
+                <wp14:sizeRelV relativeFrom="margin">
+                  <wp14:pctHeight>0</wp14:pctHeight>
+                </wp14:sizeRelV>
+              </wp:anchor>
+            </w:drawing>
+          </mc:Choice>
+          <mc:Fallback>
+            <w:pict>
+              <v:shape w14:anchorId="1F245764" id="Text Box 6" o:spid="_x0000_s1029" type="#_x0000_t202" style="position:absolute;margin-left:416.2pt;margin-top:361.05pt;width:467.4pt;height:21.6pt;z-index:251667456;visibility:visible;mso-wrap-style:square;mso-width-percent:0;mso-height-percent:0;mso-wrap-distance-left:9pt;mso-wrap-distance-top:0;mso-wrap-distance-right:9pt;mso-wrap-distance-bottom:0;mso-position-horizontal:right;mso-position-horizontal-relative:margin;mso-position-vertical:absolute;mso-position-vertical-relative:page;mso-width-percent:0;mso-height-percent:0;mso-width-relative:margin;mso-height-relative:margin;v-text-anchor:top" o:gfxdata="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" stroked="f">
+                <v:textbox inset="0,0,0,0">
+                  <w:txbxContent>
+                    <w:p>
+                      <w:pPr>
+                        <w:pStyle w:val="Caption"/>
+                        <w:rPr>
+                          <w:noProof/>
+                        </w:rPr>
+                      </w:pPr>
+                      <w:r>
+                        <w:t xml:space="preserve">Figure </w:t>
+                      </w:r>
+                      <w:r>
+                        <w:t>4</w:t>
+                      </w:r>
+                    </w:p>
+                  </w:txbxContent>
+                </v:textbox>
+                <w10:wrap type="square" anchorx="margin" anchory="page"/>
+              </v:shape>
+            </w:pict>
+          </mc:Fallback>
+        </mc:AlternateContent>
+      </w:r>
+      <w:r>
+        <w:t xml:space="preserve">Riders of BUS </w:t>
+      </w:r>
+      <w:r>
+        <w:t>are more likely to be people with lower incomes compared to the county writ large. Jefferson County has a median income of $52,237 (in 2017 dollars)</w:t>
+      </w:r>
+      <w:r>
+        <w:rPr>
+          <w:rStyle w:val="FootnoteReference"/>
+        </w:rPr>
+        <w:footnoteReference w:id="2"/>
+      </w:r>
+      <w:r>
+        <w:t xml:space="preserve"> while only 17% of BUS riders surveyed reported an annual income above $50,000</w:t>
+      </w:r>
+      <w:r>
+        <w:t xml:space="preserve"> (</w:t>
+      </w:r>
+      <w:r>
+        <w:rPr>
+          <w:i/>
+          <w:iCs/>
+        </w:rPr>
+        <w:t>Figure 4</w:t>
+      </w:r>
+      <w:r>
+        <w:t>).</w:t>
+      </w:r>
+    </w:p>
+    <w:tbl>
+      <w:tblPr>
+        <w:tblStyle w:val="TableGridLight"/>
+        <w:tblW w:w="0" w:type="auto"/>
+        <w:tblLook w:val="04A0" w:firstRow="1" w:lastRow="0" w:firstColumn="1" w:lastColumn="0" w:noHBand="0" w:noVBand="1"/>
+      </w:tblPr>
+      <w:tblGrid>
+        <w:gridCol w:w="1870"/>
+        <w:gridCol w:w="1870"/>
+        <w:gridCol w:w="1870"/>
+        <w:gridCol w:w="1870"/>
+        <w:gridCol w:w="1870"/>
+      </w:tblGrid>
+      <w:tr>
+        <w:tc>
+          <w:tcPr>
+            <w:tcW w:w="1870" w:type="dxa"/>
+          </w:tcPr>
+          <w:p>
+            <w:pPr>
+              <w:jc w:val="center"/>
+              <w:rPr>
+                <w:b/>
+                <w:bCs/>
+              </w:rPr>
+            </w:pPr>
+            <w:r>
+              <w:rPr>
+                <w:b/>
+                <w:bCs/>
+              </w:rPr>
+              <w:t>&lt; $25k</w:t>
+            </w:r>
+          </w:p>
+        </w:tc>
+        <w:tc>
+          <w:tcPr>
+            <w:tcW w:w="1870" w:type="dxa"/>
+          </w:tcPr>
+          <w:p>
+            <w:pPr>
+              <w:jc w:val="center"/>
+              <w:rPr>
+                <w:b/>
+                <w:bCs/>
+              </w:rPr>
+            </w:pPr>
+            <w:r>
+              <w:rPr>
+                <w:b/>
+                <w:bCs/>
+              </w:rPr>
+              <w:t>$25k - $35K</w:t>
+            </w:r>
+          </w:p>
+        </w:tc>
+        <w:tc>
+          <w:tcPr>
+            <w:tcW w:w="1870" w:type="dxa"/>
+          </w:tcPr>
+          <w:p>
+            <w:pPr>
+              <w:jc w:val="center"/>
+              <w:rPr>
+                <w:b/>
+                <w:bCs/>
+              </w:rPr>
+            </w:pPr>
+            <w:r>
+              <w:rPr>
+                <w:b/>
+                <w:bCs/>
+              </w:rPr>
+              <w:t>$35k - $50k</w:t>
+            </w:r>
+          </w:p>
+        </w:tc>
+        <w:tc>
+          <w:tcPr>
+            <w:tcW w:w="1870" w:type="dxa"/>
+          </w:tcPr>
+          <w:p>
+            <w:pPr>
+              <w:jc w:val="center"/>
+              <w:rPr>
+                <w:b/>
+                <w:bCs/>
+              </w:rPr>
+            </w:pPr>
+            <w:r>
+              <w:rPr>
+                <w:b/>
+                <w:bCs/>
+              </w:rPr>
+              <w:t>$50k - $75k</w:t>
+            </w:r>
+          </w:p>
+        </w:tc>
+        <w:tc>
+          <w:tcPr>
+            <w:tcW w:w="1870" w:type="dxa"/>
+          </w:tcPr>
+          <w:p>
+            <w:pPr>
+              <w:jc w:val="center"/>
+              <w:rPr>
+                <w:b/>
+                <w:bCs/>
+              </w:rPr>
+            </w:pPr>
+            <w:r>
+              <w:rPr>
+                <w:b/>
+                <w:bCs/>
+              </w:rPr>
+              <w:t>&gt; $75k</w:t>
+            </w:r>
+          </w:p>
+        </w:tc>
+      </w:tr>
+      <w:tr>
+        <w:tc>
+          <w:tcPr>
+            <w:tcW w:w="1870" w:type="dxa"/>
+          </w:tcPr>
+          <w:p>
+            <w:pPr>
+              <w:jc w:val="center"/>
+            </w:pPr>
+            <w:r>
+              <w:t>59%</w:t>
+            </w:r>
+          </w:p>
+        </w:tc>
+        <w:tc>
+          <w:tcPr>
+            <w:tcW w:w="1870" w:type="dxa"/>
+          </w:tcPr>
+          <w:p>
+            <w:pPr>
+              <w:jc w:val="center"/>
+            </w:pPr>
+            <w:r>
+              <w:t>16%</w:t>
+            </w:r>
+          </w:p>
+        </w:tc>
+        <w:tc>
+          <w:tcPr>
+            <w:tcW w:w="1870" w:type="dxa"/>
+          </w:tcPr>
+          <w:p>
+            <w:pPr>
+              <w:jc w:val="center"/>
+            </w:pPr>
+            <w:r>
+              <w:t>8%</w:t>
+            </w:r>
+          </w:p>
+        </w:tc>
+        <w:tc>
+          <w:tcPr>
+            <w:tcW w:w="1870" w:type="dxa"/>
+          </w:tcPr>
+          <w:p>
+            <w:pPr>
+              <w:jc w:val="center"/>
+            </w:pPr>
+            <w:r>
+              <w:t>8%</w:t>
+            </w:r>
+          </w:p>
+        </w:tc>
+        <w:tc>
+          <w:tcPr>
+            <w:tcW w:w="1870" w:type="dxa"/>
+          </w:tcPr>
+          <w:p>
+            <w:pPr>
+              <w:jc w:val="center"/>
+            </w:pPr>
+            <w:r>
+              <w:t>9%</w:t>
+            </w:r>
+          </w:p>
+        </w:tc>
+      </w:tr>
+    </w:tbl>
+    <w:p>
+      <w:r>
+        <w:t xml:space="preserve">More than a third of riders surveyed are not ‘banked.’ With only 64% reporting that they have a bank account, debit card, or credit card. </w:t>
+      </w:r>
+    </w:p>
+    <w:p>
+      <w:r>
+        <w:t>However, 71% of respondents are ‘connected’ or have access to the internet through a desktop or mobile device</w:t>
+      </w:r>
+      <w:r>
+        <w:t xml:space="preserve"> or can send and receive text messages.</w:t>
+      </w:r>
+      <w:r>
+        <w:t xml:space="preserve"> </w:t>
+      </w:r>
+      <w:r>
+        <w:t>Of</w:t>
+      </w:r>
+      <w:r>
+        <w:t xml:space="preserve"> respondents that answered this question</w:t>
+      </w:r>
+      <w:r>
+        <w:t>, 67% reported that they had access to a smartphone or tablet device.</w:t>
+      </w:r>
+    </w:p>
+    <w:p>
+      <w:pPr>
+        <w:rPr>
+          <w:i/>
+          <w:iCs/>
+        </w:rPr>
+      </w:pPr>
+      <w:r>
+        <w:t xml:space="preserve">Another trend among riders </w:t>
+      </w:r>
+      <w:r>
+        <w:t xml:space="preserve">is that the more people are </w:t>
+      </w:r>
+      <w:r>
+        <w:t>in each</w:t>
+      </w:r>
+      <w:r>
+        <w:t xml:space="preserve"> rider’s household, the more likely those </w:t>
+      </w:r>
+      <w:r>
+        <w:t xml:space="preserve">other </w:t>
+      </w:r>
+      <w:r>
+        <w:t xml:space="preserve">people are to </w:t>
+      </w:r>
+      <w:r>
+        <w:t xml:space="preserve">also </w:t>
+      </w:r>
+      <w:r>
+        <w:t>use the BUS system.</w:t>
+      </w:r>
+      <w:r>
+        <w:t xml:space="preserve"> That is, if one member of the family rides the bus, it is likely that other members of the family will ride the bus as well. A single variable regression analysis that used the number of people in the household who rode BUS as a function of the number of people a BUS </w:t>
+      </w:r>
+    </w:p>
+    <w:p>
+      <w:pPr>
+        <w:pStyle w:val="HTMLPreformatted"/>
+        <w:shd w:val="clear" w:color="auto" w:fill="002240"/>
+        <w:wordWrap w:val="0"/>
+        <w:rPr>
+          <w:rStyle w:val="gd15mcfceub"/>
+          <w:rFonts w:ascii="Lucida Console" w:hAnsi="Lucida Console"/>
+          <w:color w:val="FFFFFF"/>
+          <w:bdr w:val="none" w:sz="0" w:space="0" w:color="auto" w:frame="1"/>
+        </w:rPr>
+      </w:pPr>
+      <w:r>
+        <w:rPr>
+          <w:rStyle w:val="gd15mcfceub"/>
+          <w:rFonts w:ascii="Lucida Console" w:hAnsi="Lucida Console"/>
+          <w:color w:val="FFFFFF"/>
+          <w:bdr w:val="none" w:sz="0" w:space="0" w:color="auto" w:frame="1"/>
+        </w:rPr>
+        <w:t>Residuals:</w:t>
+      </w:r>
+    </w:p>
+    <w:p>
+      <w:pPr>
+        <w:pStyle w:val="HTMLPreformatted"/>
+        <w:shd w:val="clear" w:color="auto" w:fill="002240"/>
+        <w:wordWrap w:val="0"/>
+        <w:rPr>
+          <w:rStyle w:val="gd15mcfceub"/>
+          <w:rFonts w:ascii="Lucida Console" w:hAnsi="Lucida Console"/>
+          <w:color w:val="FFFFFF"/>
+          <w:bdr w:val="none" w:sz="0" w:space="0" w:color="auto" w:frame="1"/>
+        </w:rPr>
+      </w:pPr>
+      <w:r>
+        <w:rPr>
+          <w:rStyle w:val="gd15mcfceub"/>
+          <w:rFonts w:ascii="Lucida Console" w:hAnsi="Lucida Console"/>
+          <w:color w:val="FFFFFF"/>
+          <w:bdr w:val="none" w:sz="0" w:space="0" w:color="auto" w:frame="1"/>
+        </w:rPr>
+        <w:t xml:space="preserve">    Min      1Q  Median      3Q     Max </w:t>
+      </w:r>
+    </w:p>
+    <w:p>
+      <w:pPr>
+        <w:pStyle w:val="HTMLPreformatted"/>
+        <w:shd w:val="clear" w:color="auto" w:fill="002240"/>
+        <w:wordWrap w:val="0"/>
+        <w:rPr>
+          <w:rStyle w:val="gd15mcfceub"/>
+          <w:rFonts w:ascii="Lucida Console" w:hAnsi="Lucida Console"/>
+          <w:color w:val="FFFFFF"/>
+          <w:bdr w:val="none" w:sz="0" w:space="0" w:color="auto" w:frame="1"/>
+        </w:rPr>
+      </w:pPr>
+      <w:r>
+        <w:rPr>
+          <w:rStyle w:val="gd15mcfceub"/>
+          <w:rFonts w:ascii="Lucida Console" w:hAnsi="Lucida Console"/>
+          <w:color w:val="FFFFFF"/>
+          <w:bdr w:val="none" w:sz="0" w:space="0" w:color="auto" w:frame="1"/>
+        </w:rPr>
+        <w:t xml:space="preserve">-1.2918 -1.0979 -0.2918  0.7082  4.9021 </w:t>
+      </w:r>
+    </w:p>
+    <w:p>
+      <w:pPr>
+        <w:pStyle w:val="HTMLPreformatted"/>
+        <w:shd w:val="clear" w:color="auto" w:fill="002240"/>
+        <w:wordWrap w:val="0"/>
+        <w:rPr>
+          <w:rStyle w:val="gd15mcfceub"/>
+          <w:rFonts w:ascii="Lucida Console" w:hAnsi="Lucida Console"/>
+          <w:color w:val="FFFFFF"/>
+          <w:bdr w:val="none" w:sz="0" w:space="0" w:color="auto" w:frame="1"/>
+        </w:rPr>
+      </w:pPr>
+    </w:p>
+    <w:p>
+      <w:pPr>
+        <w:pStyle w:val="HTMLPreformatted"/>
+        <w:shd w:val="clear" w:color="auto" w:fill="002240"/>
+        <w:wordWrap w:val="0"/>
+        <w:rPr>
+          <w:rStyle w:val="gd15mcfceub"/>
+          <w:rFonts w:ascii="Lucida Console" w:hAnsi="Lucida Console"/>
+          <w:color w:val="FFFFFF"/>
+          <w:bdr w:val="none" w:sz="0" w:space="0" w:color="auto" w:frame="1"/>
+        </w:rPr>
+      </w:pPr>
+      <w:r>
+        <w:rPr>
+          <w:rStyle w:val="gd15mcfceub"/>
+          <w:rFonts w:ascii="Lucida Console" w:hAnsi="Lucida Console"/>
+          <w:color w:val="FFFFFF"/>
+          <w:bdr w:val="none" w:sz="0" w:space="0" w:color="auto" w:frame="1"/>
+        </w:rPr>
+        <w:t>Coefficients:</w:t>
+      </w:r>
+    </w:p>
+    <w:p>
+      <w:pPr>
+        <w:pStyle w:val="HTMLPreformatted"/>
+        <w:shd w:val="clear" w:color="auto" w:fill="002240"/>
+        <w:wordWrap w:val="0"/>
+        <w:rPr>
+          <w:rStyle w:val="gd15mcfceub"/>
+          <w:rFonts w:ascii="Lucida Console" w:hAnsi="Lucida Console"/>
+          <w:color w:val="FFFFFF"/>
+          <w:bdr w:val="none" w:sz="0" w:space="0" w:color="auto" w:frame="1"/>
+        </w:rPr>
+      </w:pPr>
+      <w:r>
+        <w:rPr>
+          <w:rStyle w:val="gd15mcfceub"/>
+          <w:rFonts w:ascii="Lucida Console" w:hAnsi="Lucida Console"/>
+          <w:color w:val="FFFFFF"/>
+          <w:bdr w:val="none" w:sz="0" w:space="0" w:color="auto" w:frame="1"/>
+        </w:rPr>
+        <w:t xml:space="preserve">                                Estimate Std. Error t value Pr(&gt;|t|)    </w:t>
+      </w:r>
+    </w:p>
+    <w:p>
+      <w:pPr>
+        <w:pStyle w:val="HTMLPreformatted"/>
+        <w:shd w:val="clear" w:color="auto" w:fill="002240"/>
+        <w:wordWrap w:val="0"/>
+        <w:rPr>
+          <w:rStyle w:val="gd15mcfceub"/>
+          <w:rFonts w:ascii="Lucida Console" w:hAnsi="Lucida Console"/>
+          <w:color w:val="FFFFFF"/>
+          <w:bdr w:val="none" w:sz="0" w:space="0" w:color="auto" w:frame="1"/>
+        </w:rPr>
+      </w:pPr>
+      <w:r>
+        <w:rPr>
+          <w:rStyle w:val="gd15mcfceub"/>
+          <w:rFonts w:ascii="Lucida Console" w:hAnsi="Lucida Console"/>
+          <w:color w:val="FFFFFF"/>
+          <w:bdr w:val="none" w:sz="0" w:space="0" w:color="auto" w:frame="1"/>
+        </w:rPr>
+        <w:t>(Intercept)                      1.48567    0.11826   12.56   &lt;2e-16 ***</w:t>
+      </w:r>
+    </w:p>
+    <w:p>
+      <w:pPr>
+        <w:pStyle w:val="HTMLPreformatted"/>
+        <w:shd w:val="clear" w:color="auto" w:fill="002240"/>
+        <w:wordWrap w:val="0"/>
+        <w:rPr>
+          <w:rStyle w:val="gd15mcfceub"/>
+          <w:rFonts w:ascii="Lucida Console" w:hAnsi="Lucida Console"/>
+          <w:color w:val="FFFFFF"/>
+          <w:bdr w:val="none" w:sz="0" w:space="0" w:color="auto" w:frame="1"/>
+        </w:rPr>
+      </w:pPr>
+      <w:r>
+        <w:rPr>
+          <w:rStyle w:val="gd15mcfceub"/>
+          <w:rFonts w:ascii="Lucida Console" w:hAnsi="Lucida Console"/>
+          <w:color w:val="FFFFFF"/>
+          <w:bdr w:val="none" w:sz="0" w:space="0" w:color="auto" w:frame="1"/>
+        </w:rPr>
+        <w:t>in_home_int$riders_in_household  0.80611    0.04765   16.92   &lt;2e-16 ***</w:t>
+      </w:r>
+    </w:p>
+    <w:p>
+      <w:pPr>
+        <w:pStyle w:val="HTMLPreformatted"/>
+        <w:shd w:val="clear" w:color="auto" w:fill="002240"/>
+        <w:wordWrap w:val="0"/>
+        <w:rPr>
+          <w:rStyle w:val="gd15mcfceub"/>
+          <w:rFonts w:ascii="Lucida Console" w:hAnsi="Lucida Console"/>
+          <w:color w:val="FFFFFF"/>
+          <w:bdr w:val="none" w:sz="0" w:space="0" w:color="auto" w:frame="1"/>
+        </w:rPr>
+      </w:pPr>
+      <w:r>
+        <w:rPr>
+          <w:rStyle w:val="gd15mcfceub"/>
+          <w:rFonts w:ascii="Lucida Console" w:hAnsi="Lucida Console"/>
+          <w:color w:val="FFFFFF"/>
+          <w:bdr w:val="none" w:sz="0" w:space="0" w:color="auto" w:frame="1"/>
+        </w:rPr>
+        <w:t>---</w:t>
+      </w:r>
+    </w:p>
+    <w:p>
+      <w:pPr>
+        <w:pStyle w:val="HTMLPreformatted"/>
+        <w:shd w:val="clear" w:color="auto" w:fill="002240"/>
+        <w:wordWrap w:val="0"/>
+        <w:rPr>
+          <w:rStyle w:val="gd15mcfceub"/>
+          <w:rFonts w:ascii="Lucida Console" w:hAnsi="Lucida Console"/>
+          <w:color w:val="FFFFFF"/>
+          <w:bdr w:val="none" w:sz="0" w:space="0" w:color="auto" w:frame="1"/>
+        </w:rPr>
+      </w:pPr>
+      <w:r>
+        <w:rPr>
+          <w:rStyle w:val="gd15mcfceub"/>
+          <w:rFonts w:ascii="Lucida Console" w:hAnsi="Lucida Console"/>
+          <w:color w:val="FFFFFF"/>
+          <w:bdr w:val="none" w:sz="0" w:space="0" w:color="auto" w:frame="1"/>
+        </w:rPr>
+        <w:t>Signif. codes:  0 ‘***’ 0.001 ‘**’ 0.01 ‘*’ 0.05 ‘.’ 0.1 ‘ ’ 1</w:t>
+      </w:r>
+    </w:p>
+    <w:p>
+      <w:pPr>
+        <w:pStyle w:val="HTMLPreformatted"/>
+        <w:shd w:val="clear" w:color="auto" w:fill="002240"/>
+        <w:wordWrap w:val="0"/>
+        <w:rPr>
+          <w:rStyle w:val="gd15mcfceub"/>
+          <w:rFonts w:ascii="Lucida Console" w:hAnsi="Lucida Console"/>
+          <w:color w:val="FFFFFF"/>
+          <w:bdr w:val="none" w:sz="0" w:space="0" w:color="auto" w:frame="1"/>
+        </w:rPr>
+      </w:pPr>
+    </w:p>
+    <w:p>
+      <w:pPr>
+        <w:pStyle w:val="HTMLPreformatted"/>
+        <w:shd w:val="clear" w:color="auto" w:fill="002240"/>
+        <w:wordWrap w:val="0"/>
+        <w:rPr>
+          <w:rStyle w:val="gd15mcfceub"/>
+          <w:rFonts w:ascii="Lucida Console" w:hAnsi="Lucida Console"/>
+          <w:color w:val="FFFFFF"/>
+          <w:bdr w:val="none" w:sz="0" w:space="0" w:color="auto" w:frame="1"/>
+        </w:rPr>
+      </w:pPr>
+      <w:r>
+        <w:rPr>
+          <w:rStyle w:val="gd15mcfceub"/>
+          <w:rFonts w:ascii="Lucida Console" w:hAnsi="Lucida Console"/>
+          <w:color w:val="FFFFFF"/>
+          <w:bdr w:val="none" w:sz="0" w:space="0" w:color="auto" w:frame="1"/>
+        </w:rPr>
+        <w:t>Residual standard error: 1.411 on 371 degrees of freedom</w:t>
+      </w:r>
+    </w:p>
+    <w:p>
+      <w:pPr>
+        <w:pStyle w:val="HTMLPreformatted"/>
+        <w:shd w:val="clear" w:color="auto" w:fill="002240"/>
+        <w:wordWrap w:val="0"/>
+        <w:rPr>
+          <w:rStyle w:val="gd15mcfceub"/>
+          <w:rFonts w:ascii="Lucida Console" w:hAnsi="Lucida Console"/>
+          <w:color w:val="FFFFFF"/>
+          <w:bdr w:val="none" w:sz="0" w:space="0" w:color="auto" w:frame="1"/>
+        </w:rPr>
+      </w:pPr>
+      <w:r>
+        <w:rPr>
+          <w:rStyle w:val="gd15mcfceub"/>
+          <w:rFonts w:ascii="Lucida Console" w:hAnsi="Lucida Console"/>
+          <w:color w:val="FFFFFF"/>
+          <w:bdr w:val="none" w:sz="0" w:space="0" w:color="auto" w:frame="1"/>
+        </w:rPr>
+        <w:t>Multiple R-squared:  0.4355,</w:t>
+      </w:r>
+      <w:r>
+        <w:rPr>
+          <w:rStyle w:val="gd15mcfceub"/>
+          <w:rFonts w:ascii="Lucida Console" w:hAnsi="Lucida Console"/>
+          <w:color w:val="FFFFFF"/>
+          <w:bdr w:val="none" w:sz="0" w:space="0" w:color="auto" w:frame="1"/>
+        </w:rPr>
+        <w:tab/>
+        <w:t xml:space="preserve">Adjusted R-squared:  0.434 </w:t>
+      </w:r>
+    </w:p>
+    <w:p>
+      <w:pPr>
+        <w:pStyle w:val="HTMLPreformatted"/>
+        <w:shd w:val="clear" w:color="auto" w:fill="002240"/>
+        <w:wordWrap w:val="0"/>
+        <w:rPr>
+          <w:rFonts w:ascii="Lucida Console" w:hAnsi="Lucida Console"/>
+          <w:color w:val="FFFFFF"/>
+        </w:rPr>
+      </w:pPr>
+      <w:r>
+        <w:rPr>
+          <w:noProof/>
+        </w:rPr>
+        <mc:AlternateContent>
+          <mc:Choice Requires="wps">
+            <w:drawing>
+              <wp:anchor distT="0" distB="0" distL="114300" distR="114300" simplePos="0" relativeHeight="251669504" behindDoc="0" locked="0" layoutInCell="1" allowOverlap="1" wp14:anchorId="3FC380D5" wp14:editId="3D9584E5">
+                <wp:simplePos x="0" y="0"/>
+                <wp:positionH relativeFrom="margin">
+                  <wp:posOffset>-13854</wp:posOffset>
+                </wp:positionH>
+                <wp:positionV relativeFrom="page">
+                  <wp:posOffset>8434994</wp:posOffset>
+                </wp:positionV>
+                <wp:extent cx="5935980" cy="274320"/>
+                <wp:effectExtent l="0" t="0" r="7620" b="0"/>
+                <wp:wrapSquare wrapText="bothSides"/>
+                <wp:docPr id="7" name="Text Box 7"/>
+                <wp:cNvGraphicFramePr/>
+                <a:graphic xmlns:a="http://schemas.openxmlformats.org/drawingml/2006/main">
+                  <a:graphicData uri="http://schemas.microsoft.com/office/word/2010/wordprocessingShape">
+                    <wps:wsp>
+                      <wps:cNvSpPr txBox="1"/>
+                      <wps:spPr>
+                        <a:xfrm>
+                          <a:off x="0" y="0"/>
+                          <a:ext cx="5935980" cy="274320"/>
+                        </a:xfrm>
+                        <a:prstGeom prst="rect">
+                          <a:avLst/>
+                        </a:prstGeom>
+                        <a:solidFill>
+                          <a:prstClr val="white"/>
+                        </a:solidFill>
+                        <a:ln>
+                          <a:noFill/>
+                        </a:ln>
+                      </wps:spPr>
+                      <wps:txbx>
+                        <w:txbxContent>
+                          <w:p>
+                            <w:pPr>
+                              <w:pStyle w:val="Caption"/>
+                              <w:rPr>
+                                <w:noProof/>
+                              </w:rPr>
+                            </w:pPr>
+                            <w:r>
+                              <w:t xml:space="preserve">Figure </w:t>
+                            </w:r>
+                            <w:r>
+                              <w:t>5</w:t>
+                            </w:r>
+                          </w:p>
+                        </w:txbxContent>
+                      </wps:txbx>
+                      <wps:bodyPr rot="0" spcFirstLastPara="0" vertOverflow="overflow" horzOverflow="overflow" vert="horz" wrap="square" lIns="0" tIns="0" rIns="0" bIns="0" numCol="1" spcCol="0" rtlCol="0" fromWordArt="0" anchor="t" anchorCtr="0" forceAA="0" compatLnSpc="1">
+                        <a:prstTxWarp prst="textNoShape">
+                          <a:avLst/>
+                        </a:prstTxWarp>
+                        <a:noAutofit/>
+                      </wps:bodyPr>
+                    </wps:wsp>
+                  </a:graphicData>
+                </a:graphic>
+                <wp14:sizeRelH relativeFrom="margin">
+                  <wp14:pctWidth>0</wp14:pctWidth>
+                </wp14:sizeRelH>
+                <wp14:sizeRelV relativeFrom="margin">
+                  <wp14:pctHeight>0</wp14:pctHeight>
+                </wp14:sizeRelV>
+              </wp:anchor>
+            </w:drawing>
+          </mc:Choice>
+          <mc:Fallback>
+            <w:pict>
+              <v:shape w14:anchorId="3FC380D5" id="Text Box 7" o:spid="_x0000_s1030" type="#_x0000_t202" style="position:absolute;margin-left:-1.1pt;margin-top:664.15pt;width:467.4pt;height:21.6pt;z-index:251669504;visibility:visible;mso-wrap-style:square;mso-width-percent:0;mso-height-percent:0;mso-wrap-distance-left:9pt;mso-wrap-distance-top:0;mso-wrap-distance-right:9pt;mso-wrap-distance-bottom:0;mso-position-horizontal:absolute;mso-position-horizontal-relative:margin;mso-position-vertical:absolute;mso-position-vertical-relative:page;mso-width-percent:0;mso-height-percent:0;mso-width-relative:margin;mso-height-relative:margin;v-text-anchor:top" o:gfxdata="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" stroked="f">
+                <v:textbox inset="0,0,0,0">
+                  <w:txbxContent>
+                    <w:p>
+                      <w:pPr>
+                        <w:pStyle w:val="Caption"/>
+                        <w:rPr>
+                          <w:noProof/>
+                        </w:rPr>
+                      </w:pPr>
+                      <w:r>
+                        <w:t xml:space="preserve">Figure </w:t>
+                      </w:r>
+                      <w:r>
+                        <w:t>5</w:t>
+                      </w:r>
+                    </w:p>
+                  </w:txbxContent>
+                </v:textbox>
+                <w10:wrap type="square" anchorx="margin" anchory="page"/>
+              </v:shape>
+            </w:pict>
+          </mc:Fallback>
+        </mc:AlternateContent>
+      </w:r>
+      <w:r>
+        <w:rPr>
+          <w:rStyle w:val="gd15mcfceub"/>
+          <w:rFonts w:ascii="Lucida Console" w:hAnsi="Lucida Console"/>
+          <w:color w:val="FFFFFF"/>
+          <w:bdr w:val="none" w:sz="0" w:space="0" w:color="auto" w:frame="1"/>
+        </w:rPr>
+        <w:t>F-statistic: 286.2 on 1 and 371 DF,  p-value: &lt; 2.2e-16</w:t>
+      </w:r>
+    </w:p>
+    <w:p>
+      <w:r>
         <w:lastRenderedPageBreak/>
+        <w:t xml:space="preserve"> </w:t>
+      </w:r>
+    </w:p>
+    <w:p>
+      <w:r>
+        <w:t>rider reported in their household shows a statistically significant correlation between the two (</w:t>
+      </w:r>
+      <w:r>
+        <w:rPr>
+          <w:i/>
+          <w:iCs/>
+        </w:rPr>
+        <w:t>Figure 5</w:t>
+      </w:r>
+      <w:r>
+        <w:t xml:space="preserve">). Though the low Adjusted R Squared does not suggest a robust ability to predict the number of riders based on the size of household, the p value identifies that the relationship is significant. A visual representation of this trend can be seen in the follow </w:t>
+      </w:r>
+      <w:r>
+        <w:t>chart (</w:t>
+      </w:r>
+      <w:r>
+        <w:rPr>
+          <w:i/>
+          <w:iCs/>
+        </w:rPr>
+        <w:t>Figure 6</w:t>
+      </w:r>
+      <w:r>
+        <w:t>).</w:t>
+      </w:r>
+    </w:p>
+    <w:p>
+      <w:pPr>
+        <w:rPr>
+          <w:i/>
+          <w:iCs/>
+        </w:rPr>
+      </w:pPr>
+      <w:r>
+        <w:rPr>
+          <w:noProof/>
+        </w:rPr>
+        <mc:AlternateContent>
+          <mc:Choice Requires="wps">
+            <w:drawing>
+              <wp:anchor distT="0" distB="0" distL="114300" distR="114300" simplePos="0" relativeHeight="251671552" behindDoc="0" locked="0" layoutInCell="1" allowOverlap="1" wp14:anchorId="72B98A01" wp14:editId="72F2F444">
+                <wp:simplePos x="0" y="0"/>
+                <wp:positionH relativeFrom="margin">
+                  <wp:align>right</wp:align>
+                </wp:positionH>
+                <wp:positionV relativeFrom="page">
+                  <wp:posOffset>6062980</wp:posOffset>
+                </wp:positionV>
+                <wp:extent cx="5935980" cy="274320"/>
+                <wp:effectExtent l="0" t="0" r="7620" b="0"/>
+                <wp:wrapSquare wrapText="bothSides"/>
+                <wp:docPr id="8" name="Text Box 8"/>
+                <wp:cNvGraphicFramePr/>
+                <a:graphic xmlns:a="http://schemas.openxmlformats.org/drawingml/2006/main">
+                  <a:graphicData uri="http://schemas.microsoft.com/office/word/2010/wordprocessingShape">
+                    <wps:wsp>
+                      <wps:cNvSpPr txBox="1"/>
+                      <wps:spPr>
+                        <a:xfrm>
+                          <a:off x="0" y="0"/>
+                          <a:ext cx="5935980" cy="274320"/>
+                        </a:xfrm>
+                        <a:prstGeom prst="rect">
+                          <a:avLst/>
+                        </a:prstGeom>
+                        <a:solidFill>
+                          <a:prstClr val="white"/>
+                        </a:solidFill>
+                        <a:ln>
+                          <a:noFill/>
+                        </a:ln>
+                      </wps:spPr>
+                      <wps:txbx>
+                        <w:txbxContent>
+                          <w:p>
+                            <w:pPr>
+                              <w:pStyle w:val="Caption"/>
+                              <w:rPr>
+                                <w:noProof/>
+                              </w:rPr>
+                            </w:pPr>
+                            <w:r>
+                              <w:t xml:space="preserve">Figure </w:t>
+                            </w:r>
+                            <w:r>
+                              <w:t>6</w:t>
+                            </w:r>
+                          </w:p>
+                        </w:txbxContent>
+                      </wps:txbx>
+                      <wps:bodyPr rot="0" spcFirstLastPara="0" vertOverflow="overflow" horzOverflow="overflow" vert="horz" wrap="square" lIns="0" tIns="0" rIns="0" bIns="0" numCol="1" spcCol="0" rtlCol="0" fromWordArt="0" anchor="t" anchorCtr="0" forceAA="0" compatLnSpc="1">
+                        <a:prstTxWarp prst="textNoShape">
+                          <a:avLst/>
+                        </a:prstTxWarp>
+                        <a:noAutofit/>
+                      </wps:bodyPr>
+                    </wps:wsp>
+                  </a:graphicData>
+                </a:graphic>
+                <wp14:sizeRelH relativeFrom="margin">
+                  <wp14:pctWidth>0</wp14:pctWidth>
+                </wp14:sizeRelH>
+                <wp14:sizeRelV relativeFrom="margin">
+                  <wp14:pctHeight>0</wp14:pctHeight>
+                </wp14:sizeRelV>
+              </wp:anchor>
+            </w:drawing>
+          </mc:Choice>
+          <mc:Fallback>
+            <w:pict>
+              <v:shape w14:anchorId="72B98A01" id="Text Box 8" o:spid="_x0000_s1031" type="#_x0000_t202" style="position:absolute;margin-left:416.2pt;margin-top:477.4pt;width:467.4pt;height:21.6pt;z-index:251671552;visibility:visible;mso-wrap-style:square;mso-width-percent:0;mso-height-percent:0;mso-wrap-distance-left:9pt;mso-wrap-distance-top:0;mso-wrap-distance-right:9pt;mso-wrap-distance-bottom:0;mso-position-horizontal:right;mso-position-horizontal-relative:margin;mso-position-vertical:absolute;mso-position-vertical-relative:page;mso-width-percent:0;mso-height-percent:0;mso-width-relative:margin;mso-height-relative:margin;v-text-anchor:top" o:gfxdata="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" stroked="f">
+                <v:textbox inset="0,0,0,0">
+                  <w:txbxContent>
+                    <w:p>
+                      <w:pPr>
+                        <w:pStyle w:val="Caption"/>
+                        <w:rPr>
+                          <w:noProof/>
+                        </w:rPr>
+                      </w:pPr>
+                      <w:r>
+                        <w:t xml:space="preserve">Figure </w:t>
+                      </w:r>
+                      <w:r>
+                        <w:t>6</w:t>
+                      </w:r>
+                    </w:p>
+                  </w:txbxContent>
+                </v:textbox>
+                <w10:wrap type="square" anchorx="margin" anchory="page"/>
+              </v:shape>
+            </w:pict>
+          </mc:Fallback>
+        </mc:AlternateContent>
+      </w:r>
+      <w:r>
+        <w:rPr>
+          <w:noProof/>
+        </w:rPr>
         <w:drawing>
-          <wp:inline distT="0" distB="0" distL="0" distR="0" wp14:anchorId="7370F9B4" wp14:editId="5D2C6930">
-            <wp:extent cx="5943600" cy="4758055"/>
-            <wp:effectExtent l="0" t="0" r="0" b="4445"/>
+          <wp:inline distT="0" distB="0" distL="0" distR="0" wp14:anchorId="5E8BC144" wp14:editId="037405FC">
+            <wp:extent cx="5424055" cy="3994907"/>
+            <wp:effectExtent l="0" t="0" r="5715" b="5715"/>
             <wp:docPr id="2" name="Picture 2"/>
             <wp:cNvGraphicFramePr>
               <a:graphicFrameLocks xmlns:a="http://schemas.openxmlformats.org/drawingml/2006/main" noChangeAspect="1"/>
@@ -192,7 +1891,7 @@
                     <pic:cNvPicPr/>
                   </pic:nvPicPr>
                   <pic:blipFill>
-                    <a:blip r:embed="rId6"/>
+                    <a:blip r:embed="rId8"/>
                     <a:stretch>
                       <a:fillRect/>
                     </a:stretch>
@@ -200,7 +1899,7 @@
                   <pic:spPr>
                     <a:xfrm>
                       <a:off x="0" y="0"/>
-                      <a:ext cx="5943600" cy="4758055"/>
+                      <a:ext cx="5481115" cy="4036933"/>
                     </a:xfrm>
                     <a:prstGeom prst="rect">
                       <a:avLst/>
@@ -216,6 +1915,21 @@
     <w:p>
       <w:pPr>
         <w:rPr>
+          <w:i/>
+          <w:iCs/>
+        </w:rPr>
+      </w:pPr>
+      <w:r>
+        <w:rPr>
+          <w:i/>
+          <w:iCs/>
+        </w:rPr>
+        <w:t>How and Why People Ride BUS</w:t>
+      </w:r>
+    </w:p>
+    <w:p>
+      <w:pPr>
+        <w:rPr>
           <w:b/>
           <w:bCs/>
         </w:rPr>
@@ -226,6 +1940,281 @@
           <w:bCs/>
         </w:rPr>
         <w:t>Section 2: Areas of Deficiency</w:t>
+      </w:r>
+    </w:p>
+    <w:p>
+      <w:r>
+        <w:t>Overall, the BUS system receives high marks from riders in aggregate satisfaction, with 30% of respondents saying they are ‘Completely Satisfied’ that the BUS system meets their transportation needs (</w:t>
+      </w:r>
+      <w:r>
+        <w:rPr>
+          <w:i/>
+          <w:iCs/>
+        </w:rPr>
+        <w:t>FIGURE ##)</w:t>
+      </w:r>
+      <w:r>
+        <w:t xml:space="preserve">. On a scale from 1 to 5, where 1 is Not Satisfied, 93% of riders rank the system at 3 or above and only 2% are ‘Not at all satisfied.’ </w:t>
+      </w:r>
+    </w:p>
+    <w:p>
+      <w:r>
+        <w:t xml:space="preserve">These are good numbers and, with regards to most of the areas of concern that were raised in the survey, the BUS system consistently saw </w:t>
+      </w:r>
+      <w:r>
+        <w:t>a strong</w:t>
+      </w:r>
+      <w:r>
+        <w:t xml:space="preserve"> majority of respondents rating BUS at 3 or above.</w:t>
+      </w:r>
+    </w:p>
+    <w:p>
+      <w:r>
+        <w:t>However there were 3 areas that riders identified as areas in which they are not satisfied with BUS’ performance.</w:t>
+      </w:r>
+      <w:bookmarkStart w:id="0" w:name="_GoBack"/>
+      <w:bookmarkEnd w:id="0"/>
+    </w:p>
+    <w:p>
+      <w:pPr>
+        <w:rPr>
+          <w:b/>
+          <w:bCs/>
+        </w:rPr>
+      </w:pPr>
+      <w:r>
+        <w:rPr>
+          <w:noProof/>
+        </w:rPr>
+        <w:lastRenderedPageBreak/>
+        <w:drawing>
+          <wp:inline distT="0" distB="0" distL="0" distR="0" wp14:anchorId="3CE6E7D8" wp14:editId="3DD40A1A">
+            <wp:extent cx="2855593" cy="2286000"/>
+            <wp:effectExtent l="0" t="0" r="2540" b="0"/>
+            <wp:docPr id="10" name="Picture 10"/>
+            <wp:cNvGraphicFramePr>
+              <a:graphicFrameLocks xmlns:a="http://schemas.openxmlformats.org/drawingml/2006/main" noChangeAspect="1"/>
+            </wp:cNvGraphicFramePr>
+            <a:graphic xmlns:a="http://schemas.openxmlformats.org/drawingml/2006/main">
+              <a:graphicData uri="http://schemas.openxmlformats.org/drawingml/2006/picture">
+                <pic:pic xmlns:pic="http://schemas.openxmlformats.org/drawingml/2006/picture">
+                  <pic:nvPicPr>
+                    <pic:cNvPr id="1" name=""/>
+                    <pic:cNvPicPr/>
+                  </pic:nvPicPr>
+                  <pic:blipFill>
+                    <a:blip r:embed="rId9"/>
+                    <a:stretch>
+                      <a:fillRect/>
+                    </a:stretch>
+                  </pic:blipFill>
+                  <pic:spPr>
+                    <a:xfrm>
+                      <a:off x="0" y="0"/>
+                      <a:ext cx="2870993" cy="2298329"/>
+                    </a:xfrm>
+                    <a:prstGeom prst="rect">
+                      <a:avLst/>
+                    </a:prstGeom>
+                  </pic:spPr>
+                </pic:pic>
+              </a:graphicData>
+            </a:graphic>
+          </wp:inline>
+        </w:drawing>
+      </w:r>
+    </w:p>
+    <w:p>
+      <w:pPr>
+        <w:rPr>
+          <w:b/>
+          <w:bCs/>
+        </w:rPr>
+      </w:pPr>
+      <w:r>
+        <w:rPr>
+          <w:noProof/>
+        </w:rPr>
+        <w:drawing>
+          <wp:inline distT="0" distB="0" distL="0" distR="0" wp14:anchorId="58E757F8" wp14:editId="0FDF311E">
+            <wp:extent cx="2803673" cy="2244436"/>
+            <wp:effectExtent l="0" t="0" r="0" b="3810"/>
+            <wp:docPr id="11" name="Picture 11"/>
+            <wp:cNvGraphicFramePr>
+              <a:graphicFrameLocks xmlns:a="http://schemas.openxmlformats.org/drawingml/2006/main" noChangeAspect="1"/>
+            </wp:cNvGraphicFramePr>
+            <a:graphic xmlns:a="http://schemas.openxmlformats.org/drawingml/2006/main">
+              <a:graphicData uri="http://schemas.openxmlformats.org/drawingml/2006/picture">
+                <pic:pic xmlns:pic="http://schemas.openxmlformats.org/drawingml/2006/picture">
+                  <pic:nvPicPr>
+                    <pic:cNvPr id="1" name=""/>
+                    <pic:cNvPicPr/>
+                  </pic:nvPicPr>
+                  <pic:blipFill>
+                    <a:blip r:embed="rId10"/>
+                    <a:stretch>
+                      <a:fillRect/>
+                    </a:stretch>
+                  </pic:blipFill>
+                  <pic:spPr>
+                    <a:xfrm>
+                      <a:off x="0" y="0"/>
+                      <a:ext cx="2829441" cy="2265064"/>
+                    </a:xfrm>
+                    <a:prstGeom prst="rect">
+                      <a:avLst/>
+                    </a:prstGeom>
+                  </pic:spPr>
+                </pic:pic>
+              </a:graphicData>
+            </a:graphic>
+          </wp:inline>
+        </w:drawing>
+      </w:r>
+    </w:p>
+    <w:p>
+      <w:pPr>
+        <w:rPr>
+          <w:b/>
+          <w:bCs/>
+        </w:rPr>
+      </w:pPr>
+      <w:r>
+        <w:rPr>
+          <w:noProof/>
+        </w:rPr>
+        <w:drawing>
+          <wp:inline distT="0" distB="0" distL="0" distR="0" wp14:anchorId="741E69C6" wp14:editId="19E70562">
+            <wp:extent cx="2812327" cy="2251364"/>
+            <wp:effectExtent l="0" t="0" r="7620" b="0"/>
+            <wp:docPr id="12" name="Picture 12"/>
+            <wp:cNvGraphicFramePr>
+              <a:graphicFrameLocks xmlns:a="http://schemas.openxmlformats.org/drawingml/2006/main" noChangeAspect="1"/>
+            </wp:cNvGraphicFramePr>
+            <a:graphic xmlns:a="http://schemas.openxmlformats.org/drawingml/2006/main">
+              <a:graphicData uri="http://schemas.openxmlformats.org/drawingml/2006/picture">
+                <pic:pic xmlns:pic="http://schemas.openxmlformats.org/drawingml/2006/picture">
+                  <pic:nvPicPr>
+                    <pic:cNvPr id="1" name=""/>
+                    <pic:cNvPicPr/>
+                  </pic:nvPicPr>
+                  <pic:blipFill>
+                    <a:blip r:embed="rId11"/>
+                    <a:stretch>
+                      <a:fillRect/>
+                    </a:stretch>
+                  </pic:blipFill>
+                  <pic:spPr>
+                    <a:xfrm>
+                      <a:off x="0" y="0"/>
+                      <a:ext cx="2844979" cy="2277503"/>
+                    </a:xfrm>
+                    <a:prstGeom prst="rect">
+                      <a:avLst/>
+                    </a:prstGeom>
+                  </pic:spPr>
+                </pic:pic>
+              </a:graphicData>
+            </a:graphic>
+          </wp:inline>
+        </w:drawing>
+      </w:r>
+    </w:p>
+    <w:p>
+      <w:pPr>
+        <w:rPr>
+          <w:b/>
+          <w:bCs/>
+        </w:rPr>
+      </w:pPr>
+      <w:r>
+        <w:rPr>
+          <w:noProof/>
+        </w:rPr>
+        <w:lastRenderedPageBreak/>
+        <w:drawing>
+          <wp:inline distT="0" distB="0" distL="0" distR="0" wp14:anchorId="58E6D54C" wp14:editId="7755E0EF">
+            <wp:extent cx="2812327" cy="2251364"/>
+            <wp:effectExtent l="0" t="0" r="7620" b="0"/>
+            <wp:docPr id="13" name="Picture 13"/>
+            <wp:cNvGraphicFramePr>
+              <a:graphicFrameLocks xmlns:a="http://schemas.openxmlformats.org/drawingml/2006/main" noChangeAspect="1"/>
+            </wp:cNvGraphicFramePr>
+            <a:graphic xmlns:a="http://schemas.openxmlformats.org/drawingml/2006/main">
+              <a:graphicData uri="http://schemas.openxmlformats.org/drawingml/2006/picture">
+                <pic:pic xmlns:pic="http://schemas.openxmlformats.org/drawingml/2006/picture">
+                  <pic:nvPicPr>
+                    <pic:cNvPr id="1" name=""/>
+                    <pic:cNvPicPr/>
+                  </pic:nvPicPr>
+                  <pic:blipFill>
+                    <a:blip r:embed="rId12"/>
+                    <a:stretch>
+                      <a:fillRect/>
+                    </a:stretch>
+                  </pic:blipFill>
+                  <pic:spPr>
+                    <a:xfrm>
+                      <a:off x="0" y="0"/>
+                      <a:ext cx="2841092" cy="2274391"/>
+                    </a:xfrm>
+                    <a:prstGeom prst="rect">
+                      <a:avLst/>
+                    </a:prstGeom>
+                  </pic:spPr>
+                </pic:pic>
+              </a:graphicData>
+            </a:graphic>
+          </wp:inline>
+        </w:drawing>
+      </w:r>
+    </w:p>
+    <w:p>
+      <w:pPr>
+        <w:rPr>
+          <w:b/>
+          <w:bCs/>
+        </w:rPr>
+      </w:pPr>
+      <w:r>
+        <w:rPr>
+          <w:noProof/>
+        </w:rPr>
+        <w:drawing>
+          <wp:inline distT="0" distB="0" distL="0" distR="0" wp14:anchorId="565529E5" wp14:editId="7113F76D">
+            <wp:extent cx="2812328" cy="2251363"/>
+            <wp:effectExtent l="0" t="0" r="7620" b="0"/>
+            <wp:docPr id="9" name="Picture 9"/>
+            <wp:cNvGraphicFramePr>
+              <a:graphicFrameLocks xmlns:a="http://schemas.openxmlformats.org/drawingml/2006/main" noChangeAspect="1"/>
+            </wp:cNvGraphicFramePr>
+            <a:graphic xmlns:a="http://schemas.openxmlformats.org/drawingml/2006/main">
+              <a:graphicData uri="http://schemas.openxmlformats.org/drawingml/2006/picture">
+                <pic:pic xmlns:pic="http://schemas.openxmlformats.org/drawingml/2006/picture">
+                  <pic:nvPicPr>
+                    <pic:cNvPr id="1" name=""/>
+                    <pic:cNvPicPr/>
+                  </pic:nvPicPr>
+                  <pic:blipFill>
+                    <a:blip r:embed="rId13"/>
+                    <a:stretch>
+                      <a:fillRect/>
+                    </a:stretch>
+                  </pic:blipFill>
+                  <pic:spPr>
+                    <a:xfrm>
+                      <a:off x="0" y="0"/>
+                      <a:ext cx="2857243" cy="2287319"/>
+                    </a:xfrm>
+                    <a:prstGeom prst="rect">
+                      <a:avLst/>
+                    </a:prstGeom>
+                  </pic:spPr>
+                </pic:pic>
+              </a:graphicData>
+            </a:graphic>
+          </wp:inline>
+        </w:drawing>
       </w:r>
     </w:p>
     <w:p>
@@ -259,6 +2248,103 @@
     </w:sectPr>
   </w:body>
 </w:document>
+</file>
+
+<file path=word/endnotes.xml><?xml version="1.0" encoding="utf-8"?>
+<w:endnotes xmlns:wpc="http://schemas.microsoft.com/office/word/2010/wordprocessingCanvas" xmlns:cx="http://schemas.microsoft.com/office/drawing/2014/chartex" xmlns:cx1="http://schemas.microsoft.com/office/drawing/2015/9/8/chartex" xmlns:cx2="http://schemas.microsoft.com/office/drawing/2015/10/21/chartex" xmlns:cx3="http://schemas.microsoft.com/office/drawing/2016/5/9/chartex" xmlns:cx4="http://schemas.microsoft.com/office/drawing/2016/5/10/chartex" xmlns:cx5="http://schemas.microsoft.com/office/drawing/2016/5/11/chartex" xmlns:cx6="http://schemas.microsoft.com/office/drawing/2016/5/12/chartex" xmlns:cx7="http://schemas.microsoft.com/office/drawing/2016/5/13/chartex" xmlns:cx8="http://schemas.microsoft.com/office/drawing/2016/5/14/chartex" xmlns:mc="http://schemas.openxmlformats.org/markup-compatibility/2006" xmlns:aink="http://schemas.microsoft.com/office/drawing/2016/ink" xmlns:am3d="http://schemas.microsoft.com/office/drawing/2017/model3d" xmlns:o="urn:schemas-microsoft-com:office:office" xmlns:r="http://schemas.openxmlformats.org/officeDocument/2006/relationships" xmlns:m="http://schemas.openxmlformats.org/officeDocument/2006/math" xmlns:v="urn:schemas-microsoft-com:vml" xmlns:wp14="http://schemas.microsoft.com/office/word/2010/wordprocessingDrawing" xmlns:wp="http://schemas.openxmlformats.org/drawingml/2006/wordprocessingDrawing" xmlns:w10="urn:schemas-microsoft-com:office:word" xmlns:w="http://schemas.openxmlformats.org/wordprocessingml/2006/main" xmlns:w14="http://schemas.microsoft.com/office/word/2010/wordml" xmlns:w15="http://schemas.microsoft.com/office/word/2012/wordml" xmlns:w16cid="http://schemas.microsoft.com/office/word/2016/wordml/cid" xmlns:w16se="http://schemas.microsoft.com/office/word/2015/wordml/symex" xmlns:wpg="http://schemas.microsoft.com/office/word/2010/wordprocessingGroup" xmlns:wpi="http://schemas.microsoft.com/office/word/2010/wordprocessingInk" xmlns:wne="http://schemas.microsoft.com/office/word/2006/wordml" xmlns:wps="http://schemas.microsoft.com/office/word/2010/wordprocessingShape" mc:Ignorable="w14 w15 w16se w16cid wp14">
+  <w:endnote w:type="separator" w:id="-1">
+    <w:p>
+      <w:pPr>
+        <w:spacing w:after="0" w:line="240" w:lineRule="auto"/>
+      </w:pPr>
+      <w:r>
+        <w:separator/>
+      </w:r>
+    </w:p>
+  </w:endnote>
+  <w:endnote w:type="continuationSeparator" w:id="0">
+    <w:p>
+      <w:pPr>
+        <w:spacing w:after="0" w:line="240" w:lineRule="auto"/>
+      </w:pPr>
+      <w:r>
+        <w:continuationSeparator/>
+      </w:r>
+    </w:p>
+  </w:endnote>
+</w:endnotes>
+</file>
+
+<file path=word/footnotes.xml><?xml version="1.0" encoding="utf-8"?>
+<w:footnotes xmlns:wpc="http://schemas.microsoft.com/office/word/2010/wordprocessingCanvas" xmlns:cx="http://schemas.microsoft.com/office/drawing/2014/chartex" xmlns:cx1="http://schemas.microsoft.com/office/drawing/2015/9/8/chartex" xmlns:cx2="http://schemas.microsoft.com/office/drawing/2015/10/21/chartex" xmlns:cx3="http://schemas.microsoft.com/office/drawing/2016/5/9/chartex" xmlns:cx4="http://schemas.microsoft.com/office/drawing/2016/5/10/chartex" xmlns:cx5="http://schemas.microsoft.com/office/drawing/2016/5/11/chartex" xmlns:cx6="http://schemas.microsoft.com/office/drawing/2016/5/12/chartex" xmlns:cx7="http://schemas.microsoft.com/office/drawing/2016/5/13/chartex" xmlns:cx8="http://schemas.microsoft.com/office/drawing/2016/5/14/chartex" xmlns:mc="http://schemas.openxmlformats.org/markup-compatibility/2006" xmlns:aink="http://schemas.microsoft.com/office/drawing/2016/ink" xmlns:am3d="http://schemas.microsoft.com/office/drawing/2017/model3d" xmlns:o="urn:schemas-microsoft-com:office:office" xmlns:r="http://schemas.openxmlformats.org/officeDocument/2006/relationships" xmlns:m="http://schemas.openxmlformats.org/officeDocument/2006/math" xmlns:v="urn:schemas-microsoft-com:vml" xmlns:wp14="http://schemas.microsoft.com/office/word/2010/wordprocessingDrawing" xmlns:wp="http://schemas.openxmlformats.org/drawingml/2006/wordprocessingDrawing" xmlns:w10="urn:schemas-microsoft-com:office:word" xmlns:w="http://schemas.openxmlformats.org/wordprocessingml/2006/main" xmlns:w14="http://schemas.microsoft.com/office/word/2010/wordml" xmlns:w15="http://schemas.microsoft.com/office/word/2012/wordml" xmlns:w16cid="http://schemas.microsoft.com/office/word/2016/wordml/cid" xmlns:w16se="http://schemas.microsoft.com/office/word/2015/wordml/symex" xmlns:wpg="http://schemas.microsoft.com/office/word/2010/wordprocessingGroup" xmlns:wpi="http://schemas.microsoft.com/office/word/2010/wordprocessingInk" xmlns:wne="http://schemas.microsoft.com/office/word/2006/wordml" xmlns:wps="http://schemas.microsoft.com/office/word/2010/wordprocessingShape" mc:Ignorable="w14 w15 w16se w16cid wp14">
+  <w:footnote w:type="separator" w:id="-1">
+    <w:p>
+      <w:pPr>
+        <w:spacing w:after="0" w:line="240" w:lineRule="auto"/>
+      </w:pPr>
+      <w:r>
+        <w:separator/>
+      </w:r>
+    </w:p>
+  </w:footnote>
+  <w:footnote w:type="continuationSeparator" w:id="0">
+    <w:p>
+      <w:pPr>
+        <w:spacing w:after="0" w:line="240" w:lineRule="auto"/>
+      </w:pPr>
+      <w:r>
+        <w:continuationSeparator/>
+      </w:r>
+    </w:p>
+  </w:footnote>
+  <w:footnote w:id="1">
+    <w:p>
+      <w:pPr>
+        <w:pStyle w:val="FootnoteText"/>
+      </w:pPr>
+      <w:r>
+        <w:rPr>
+          <w:rStyle w:val="FootnoteReference"/>
+        </w:rPr>
+        <w:footnoteRef/>
+      </w:r>
+      <w:r>
+        <w:t xml:space="preserve"> Data from US Census Bureau 2018 estimates </w:t>
+      </w:r>
+      <w:r>
+        <w:rPr>
+          <w:u w:val="single"/>
+        </w:rPr>
+        <w:t>https://www.census.gov/quickfacts/jeffersoncountykentucky</w:t>
+      </w:r>
+    </w:p>
+  </w:footnote>
+  <w:footnote w:id="2">
+    <w:p>
+      <w:pPr>
+        <w:pStyle w:val="FootnoteText"/>
+      </w:pPr>
+      <w:r>
+        <w:rPr>
+          <w:rStyle w:val="FootnoteReference"/>
+        </w:rPr>
+        <w:footnoteRef/>
+      </w:r>
+      <w:r>
+        <w:t xml:space="preserve"> </w:t>
+      </w:r>
+      <w:r>
+        <w:t xml:space="preserve">Data from US Census Bureau 2018 estimates </w:t>
+      </w:r>
+      <w:r>
+        <w:rPr>
+          <w:u w:val="single"/>
+        </w:rPr>
+        <w:t>https://www.census.gov/quickfacts/jeffersoncountykentucky</w:t>
+      </w:r>
+    </w:p>
+  </w:footnote>
+</w:footnotes>
 </file>
 
 <file path=word/numbering.xml><?xml version="1.0" encoding="utf-8"?>
@@ -349,8 +2435,124 @@
       </w:pPr>
     </w:lvl>
   </w:abstractNum>
+  <w:abstractNum w:abstractNumId="1" w15:restartNumberingAfterBreak="0">
+    <w:nsid w:val="7B605F7C"/>
+    <w:multiLevelType w:val="hybridMultilevel"/>
+    <w:tmpl w:val="059A37E4"/>
+    <w:lvl w:ilvl="0" w:tplc="263089EE">
+      <w:start w:val="22"/>
+      <w:numFmt w:val="bullet"/>
+      <w:lvlText w:val=""/>
+      <w:lvlJc w:val="left"/>
+      <w:pPr>
+        <w:ind w:left="720" w:hanging="360"/>
+      </w:pPr>
+      <w:rPr>
+        <w:rFonts w:ascii="Wingdings" w:eastAsiaTheme="minorHAnsi" w:hAnsi="Wingdings" w:cstheme="minorBidi" w:hint="default"/>
+      </w:rPr>
+    </w:lvl>
+    <w:lvl w:ilvl="1" w:tplc="04090003" w:tentative="1">
+      <w:start w:val="1"/>
+      <w:numFmt w:val="bullet"/>
+      <w:lvlText w:val="o"/>
+      <w:lvlJc w:val="left"/>
+      <w:pPr>
+        <w:ind w:left="1440" w:hanging="360"/>
+      </w:pPr>
+      <w:rPr>
+        <w:rFonts w:ascii="Courier New" w:hAnsi="Courier New" w:cs="Courier New" w:hint="default"/>
+      </w:rPr>
+    </w:lvl>
+    <w:lvl w:ilvl="2" w:tplc="04090005" w:tentative="1">
+      <w:start w:val="1"/>
+      <w:numFmt w:val="bullet"/>
+      <w:lvlText w:val=""/>
+      <w:lvlJc w:val="left"/>
+      <w:pPr>
+        <w:ind w:left="2160" w:hanging="360"/>
+      </w:pPr>
+      <w:rPr>
+        <w:rFonts w:ascii="Wingdings" w:hAnsi="Wingdings" w:hint="default"/>
+      </w:rPr>
+    </w:lvl>
+    <w:lvl w:ilvl="3" w:tplc="04090001" w:tentative="1">
+      <w:start w:val="1"/>
+      <w:numFmt w:val="bullet"/>
+      <w:lvlText w:val=""/>
+      <w:lvlJc w:val="left"/>
+      <w:pPr>
+        <w:ind w:left="2880" w:hanging="360"/>
+      </w:pPr>
+      <w:rPr>
+        <w:rFonts w:ascii="Symbol" w:hAnsi="Symbol" w:hint="default"/>
+      </w:rPr>
+    </w:lvl>
+    <w:lvl w:ilvl="4" w:tplc="04090003" w:tentative="1">
+      <w:start w:val="1"/>
+      <w:numFmt w:val="bullet"/>
+      <w:lvlText w:val="o"/>
+      <w:lvlJc w:val="left"/>
+      <w:pPr>
+        <w:ind w:left="3600" w:hanging="360"/>
+      </w:pPr>
+      <w:rPr>
+        <w:rFonts w:ascii="Courier New" w:hAnsi="Courier New" w:cs="Courier New" w:hint="default"/>
+      </w:rPr>
+    </w:lvl>
+    <w:lvl w:ilvl="5" w:tplc="04090005" w:tentative="1">
+      <w:start w:val="1"/>
+      <w:numFmt w:val="bullet"/>
+      <w:lvlText w:val=""/>
+      <w:lvlJc w:val="left"/>
+      <w:pPr>
+        <w:ind w:left="4320" w:hanging="360"/>
+      </w:pPr>
+      <w:rPr>
+        <w:rFonts w:ascii="Wingdings" w:hAnsi="Wingdings" w:hint="default"/>
+      </w:rPr>
+    </w:lvl>
+    <w:lvl w:ilvl="6" w:tplc="04090001" w:tentative="1">
+      <w:start w:val="1"/>
+      <w:numFmt w:val="bullet"/>
+      <w:lvlText w:val=""/>
+      <w:lvlJc w:val="left"/>
+      <w:pPr>
+        <w:ind w:left="5040" w:hanging="360"/>
+      </w:pPr>
+      <w:rPr>
+        <w:rFonts w:ascii="Symbol" w:hAnsi="Symbol" w:hint="default"/>
+      </w:rPr>
+    </w:lvl>
+    <w:lvl w:ilvl="7" w:tplc="04090003" w:tentative="1">
+      <w:start w:val="1"/>
+      <w:numFmt w:val="bullet"/>
+      <w:lvlText w:val="o"/>
+      <w:lvlJc w:val="left"/>
+      <w:pPr>
+        <w:ind w:left="5760" w:hanging="360"/>
+      </w:pPr>
+      <w:rPr>
+        <w:rFonts w:ascii="Courier New" w:hAnsi="Courier New" w:cs="Courier New" w:hint="default"/>
+      </w:rPr>
+    </w:lvl>
+    <w:lvl w:ilvl="8" w:tplc="04090005" w:tentative="1">
+      <w:start w:val="1"/>
+      <w:numFmt w:val="bullet"/>
+      <w:lvlText w:val=""/>
+      <w:lvlJc w:val="left"/>
+      <w:pPr>
+        <w:ind w:left="6480" w:hanging="360"/>
+      </w:pPr>
+      <w:rPr>
+        <w:rFonts w:ascii="Wingdings" w:hAnsi="Wingdings" w:hint="default"/>
+      </w:rPr>
+    </w:lvl>
+  </w:abstractNum>
   <w:num w:numId="1">
     <w:abstractNumId w:val="0"/>
+  </w:num>
+  <w:num w:numId="2">
+    <w:abstractNumId w:val="1"/>
   </w:num>
 </w:numbering>
 </file>
@@ -478,6 +2680,7 @@
     <w:lsdException w:name="HTML Sample" w:semiHidden="1" w:unhideWhenUsed="1"/>
     <w:lsdException w:name="HTML Typewriter" w:semiHidden="1" w:unhideWhenUsed="1"/>
     <w:lsdException w:name="HTML Variable" w:semiHidden="1" w:unhideWhenUsed="1"/>
+    <w:lsdException w:name="Normal Table" w:semiHidden="1" w:unhideWhenUsed="1"/>
     <w:lsdException w:name="annotation subject" w:semiHidden="1" w:unhideWhenUsed="1"/>
     <w:lsdException w:name="No List" w:semiHidden="1" w:unhideWhenUsed="1"/>
     <w:lsdException w:name="Outline List 1" w:semiHidden="1" w:unhideWhenUsed="1"/>
@@ -524,8 +2727,10 @@
     <w:lsdException w:name="Table Subtle 2" w:semiHidden="1" w:unhideWhenUsed="1"/>
     <w:lsdException w:name="Table Web 1" w:semiHidden="1" w:unhideWhenUsed="1"/>
     <w:lsdException w:name="Table Web 2" w:semiHidden="1" w:unhideWhenUsed="1"/>
+    <w:lsdException w:name="Table Web 3" w:semiHidden="1" w:unhideWhenUsed="1"/>
     <w:lsdException w:name="Balloon Text" w:semiHidden="1" w:unhideWhenUsed="1"/>
     <w:lsdException w:name="Table Grid" w:uiPriority="39"/>
+    <w:lsdException w:name="Table Theme" w:semiHidden="1" w:unhideWhenUsed="1"/>
     <w:lsdException w:name="Placeholder Text" w:semiHidden="1"/>
     <w:lsdException w:name="No Spacing" w:uiPriority="1" w:qFormat="1"/>
     <w:lsdException w:name="Light Shading" w:uiPriority="60"/>
@@ -788,6 +2993,360 @@
       <w:ind w:left="720"/>
       <w:contextualSpacing/>
     </w:pPr>
+  </w:style>
+  <w:style w:type="paragraph" w:styleId="Caption">
+    <w:name w:val="caption"/>
+    <w:basedOn w:val="Normal"/>
+    <w:next w:val="Normal"/>
+    <w:uiPriority w:val="35"/>
+    <w:unhideWhenUsed/>
+    <w:qFormat/>
+    <w:rsid w:val="00D0645C"/>
+    <w:pPr>
+      <w:spacing w:after="200" w:line="240" w:lineRule="auto"/>
+    </w:pPr>
+    <w:rPr>
+      <w:i/>
+      <w:iCs/>
+      <w:color w:val="44546A" w:themeColor="text2"/>
+      <w:sz w:val="18"/>
+      <w:szCs w:val="18"/>
+    </w:rPr>
+  </w:style>
+  <w:style w:type="table" w:styleId="TableGrid">
+    <w:name w:val="Table Grid"/>
+    <w:basedOn w:val="TableNormal"/>
+    <w:uiPriority w:val="39"/>
+    <w:rsid w:val="004528A5"/>
+    <w:pPr>
+      <w:spacing w:after="0" w:line="240" w:lineRule="auto"/>
+    </w:pPr>
+    <w:tblPr>
+      <w:tblBorders>
+        <w:top w:val="single" w:sz="4" w:space="0" w:color="auto"/>
+        <w:left w:val="single" w:sz="4" w:space="0" w:color="auto"/>
+        <w:bottom w:val="single" w:sz="4" w:space="0" w:color="auto"/>
+        <w:right w:val="single" w:sz="4" w:space="0" w:color="auto"/>
+        <w:insideH w:val="single" w:sz="4" w:space="0" w:color="auto"/>
+        <w:insideV w:val="single" w:sz="4" w:space="0" w:color="auto"/>
+      </w:tblBorders>
+    </w:tblPr>
+  </w:style>
+  <w:style w:type="table" w:styleId="PlainTable3">
+    <w:name w:val="Plain Table 3"/>
+    <w:basedOn w:val="TableNormal"/>
+    <w:uiPriority w:val="43"/>
+    <w:rsid w:val="004528A5"/>
+    <w:pPr>
+      <w:spacing w:after="0" w:line="240" w:lineRule="auto"/>
+    </w:pPr>
+    <w:tblPr>
+      <w:tblStyleRowBandSize w:val="1"/>
+      <w:tblStyleColBandSize w:val="1"/>
+    </w:tblPr>
+    <w:tblStylePr w:type="firstRow">
+      <w:rPr>
+        <w:b/>
+        <w:bCs/>
+        <w:caps/>
+      </w:rPr>
+      <w:tblPr/>
+      <w:tcPr>
+        <w:tcBorders>
+          <w:bottom w:val="single" w:sz="4" w:space="0" w:color="7F7F7F" w:themeColor="text1" w:themeTint="80"/>
+        </w:tcBorders>
+      </w:tcPr>
+    </w:tblStylePr>
+    <w:tblStylePr w:type="lastRow">
+      <w:rPr>
+        <w:b/>
+        <w:bCs/>
+        <w:caps/>
+      </w:rPr>
+      <w:tblPr/>
+      <w:tcPr>
+        <w:tcBorders>
+          <w:top w:val="nil"/>
+        </w:tcBorders>
+      </w:tcPr>
+    </w:tblStylePr>
+    <w:tblStylePr w:type="firstCol">
+      <w:rPr>
+        <w:b/>
+        <w:bCs/>
+        <w:caps/>
+      </w:rPr>
+      <w:tblPr/>
+      <w:tcPr>
+        <w:tcBorders>
+          <w:right w:val="single" w:sz="4" w:space="0" w:color="7F7F7F" w:themeColor="text1" w:themeTint="80"/>
+        </w:tcBorders>
+      </w:tcPr>
+    </w:tblStylePr>
+    <w:tblStylePr w:type="lastCol">
+      <w:rPr>
+        <w:b/>
+        <w:bCs/>
+        <w:caps/>
+      </w:rPr>
+      <w:tblPr/>
+      <w:tcPr>
+        <w:tcBorders>
+          <w:left w:val="nil"/>
+        </w:tcBorders>
+      </w:tcPr>
+    </w:tblStylePr>
+    <w:tblStylePr w:type="band1Vert">
+      <w:tblPr/>
+      <w:tcPr>
+        <w:shd w:val="clear" w:color="auto" w:fill="F2F2F2" w:themeFill="background1" w:themeFillShade="F2"/>
+      </w:tcPr>
+    </w:tblStylePr>
+    <w:tblStylePr w:type="band1Horz">
+      <w:tblPr/>
+      <w:tcPr>
+        <w:shd w:val="clear" w:color="auto" w:fill="F2F2F2" w:themeFill="background1" w:themeFillShade="F2"/>
+      </w:tcPr>
+    </w:tblStylePr>
+    <w:tblStylePr w:type="neCell">
+      <w:tblPr/>
+      <w:tcPr>
+        <w:tcBorders>
+          <w:left w:val="nil"/>
+        </w:tcBorders>
+      </w:tcPr>
+    </w:tblStylePr>
+    <w:tblStylePr w:type="nwCell">
+      <w:tblPr/>
+      <w:tcPr>
+        <w:tcBorders>
+          <w:right w:val="nil"/>
+        </w:tcBorders>
+      </w:tcPr>
+    </w:tblStylePr>
+  </w:style>
+  <w:style w:type="table" w:styleId="PlainTable1">
+    <w:name w:val="Plain Table 1"/>
+    <w:basedOn w:val="TableNormal"/>
+    <w:uiPriority w:val="41"/>
+    <w:rsid w:val="004528A5"/>
+    <w:pPr>
+      <w:spacing w:after="0" w:line="240" w:lineRule="auto"/>
+    </w:pPr>
+    <w:tblPr>
+      <w:tblStyleRowBandSize w:val="1"/>
+      <w:tblStyleColBandSize w:val="1"/>
+      <w:tblBorders>
+        <w:top w:val="single" w:sz="4" w:space="0" w:color="BFBFBF" w:themeColor="background1" w:themeShade="BF"/>
+        <w:left w:val="single" w:sz="4" w:space="0" w:color="BFBFBF" w:themeColor="background1" w:themeShade="BF"/>
+        <w:bottom w:val="single" w:sz="4" w:space="0" w:color="BFBFBF" w:themeColor="background1" w:themeShade="BF"/>
+        <w:right w:val="single" w:sz="4" w:space="0" w:color="BFBFBF" w:themeColor="background1" w:themeShade="BF"/>
+        <w:insideH w:val="single" w:sz="4" w:space="0" w:color="BFBFBF" w:themeColor="background1" w:themeShade="BF"/>
+        <w:insideV w:val="single" w:sz="4" w:space="0" w:color="BFBFBF" w:themeColor="background1" w:themeShade="BF"/>
+      </w:tblBorders>
+    </w:tblPr>
+    <w:tblStylePr w:type="firstRow">
+      <w:rPr>
+        <w:b/>
+        <w:bCs/>
+      </w:rPr>
+    </w:tblStylePr>
+    <w:tblStylePr w:type="lastRow">
+      <w:rPr>
+        <w:b/>
+        <w:bCs/>
+      </w:rPr>
+      <w:tblPr/>
+      <w:tcPr>
+        <w:tcBorders>
+          <w:top w:val="double" w:sz="4" w:space="0" w:color="BFBFBF" w:themeColor="background1" w:themeShade="BF"/>
+        </w:tcBorders>
+      </w:tcPr>
+    </w:tblStylePr>
+    <w:tblStylePr w:type="firstCol">
+      <w:rPr>
+        <w:b/>
+        <w:bCs/>
+      </w:rPr>
+    </w:tblStylePr>
+    <w:tblStylePr w:type="lastCol">
+      <w:rPr>
+        <w:b/>
+        <w:bCs/>
+      </w:rPr>
+    </w:tblStylePr>
+    <w:tblStylePr w:type="band1Vert">
+      <w:tblPr/>
+      <w:tcPr>
+        <w:shd w:val="clear" w:color="auto" w:fill="F2F2F2" w:themeFill="background1" w:themeFillShade="F2"/>
+      </w:tcPr>
+    </w:tblStylePr>
+    <w:tblStylePr w:type="band1Horz">
+      <w:tblPr/>
+      <w:tcPr>
+        <w:shd w:val="clear" w:color="auto" w:fill="F2F2F2" w:themeFill="background1" w:themeFillShade="F2"/>
+      </w:tcPr>
+    </w:tblStylePr>
+  </w:style>
+  <w:style w:type="paragraph" w:styleId="FootnoteText">
+    <w:name w:val="footnote text"/>
+    <w:basedOn w:val="Normal"/>
+    <w:link w:val="FootnoteTextChar"/>
+    <w:uiPriority w:val="99"/>
+    <w:semiHidden/>
+    <w:unhideWhenUsed/>
+    <w:rsid w:val="004528A5"/>
+    <w:pPr>
+      <w:spacing w:after="0" w:line="240" w:lineRule="auto"/>
+    </w:pPr>
+    <w:rPr>
+      <w:sz w:val="20"/>
+      <w:szCs w:val="20"/>
+    </w:rPr>
+  </w:style>
+  <w:style w:type="character" w:customStyle="1" w:styleId="FootnoteTextChar">
+    <w:name w:val="Footnote Text Char"/>
+    <w:basedOn w:val="DefaultParagraphFont"/>
+    <w:link w:val="FootnoteText"/>
+    <w:uiPriority w:val="99"/>
+    <w:semiHidden/>
+    <w:rsid w:val="004528A5"/>
+    <w:rPr>
+      <w:sz w:val="20"/>
+      <w:szCs w:val="20"/>
+    </w:rPr>
+  </w:style>
+  <w:style w:type="character" w:styleId="FootnoteReference">
+    <w:name w:val="footnote reference"/>
+    <w:basedOn w:val="DefaultParagraphFont"/>
+    <w:uiPriority w:val="99"/>
+    <w:semiHidden/>
+    <w:unhideWhenUsed/>
+    <w:rsid w:val="004528A5"/>
+    <w:rPr>
+      <w:vertAlign w:val="superscript"/>
+    </w:rPr>
+  </w:style>
+  <w:style w:type="paragraph" w:styleId="HTMLPreformatted">
+    <w:name w:val="HTML Preformatted"/>
+    <w:basedOn w:val="Normal"/>
+    <w:link w:val="HTMLPreformattedChar"/>
+    <w:uiPriority w:val="99"/>
+    <w:semiHidden/>
+    <w:unhideWhenUsed/>
+    <w:rsid w:val="00463E56"/>
+    <w:pPr>
+      <w:tabs>
+        <w:tab w:val="left" w:pos="916"/>
+        <w:tab w:val="left" w:pos="1832"/>
+        <w:tab w:val="left" w:pos="2748"/>
+        <w:tab w:val="left" w:pos="3664"/>
+        <w:tab w:val="left" w:pos="4580"/>
+        <w:tab w:val="left" w:pos="5496"/>
+        <w:tab w:val="left" w:pos="6412"/>
+        <w:tab w:val="left" w:pos="7328"/>
+        <w:tab w:val="left" w:pos="8244"/>
+        <w:tab w:val="left" w:pos="9160"/>
+        <w:tab w:val="left" w:pos="10076"/>
+        <w:tab w:val="left" w:pos="10992"/>
+        <w:tab w:val="left" w:pos="11908"/>
+        <w:tab w:val="left" w:pos="12824"/>
+        <w:tab w:val="left" w:pos="13740"/>
+        <w:tab w:val="left" w:pos="14656"/>
+      </w:tabs>
+      <w:spacing w:after="0" w:line="240" w:lineRule="auto"/>
+    </w:pPr>
+    <w:rPr>
+      <w:rFonts w:ascii="Courier New" w:eastAsia="Times New Roman" w:hAnsi="Courier New" w:cs="Courier New"/>
+      <w:sz w:val="20"/>
+      <w:szCs w:val="20"/>
+    </w:rPr>
+  </w:style>
+  <w:style w:type="character" w:customStyle="1" w:styleId="HTMLPreformattedChar">
+    <w:name w:val="HTML Preformatted Char"/>
+    <w:basedOn w:val="DefaultParagraphFont"/>
+    <w:link w:val="HTMLPreformatted"/>
+    <w:uiPriority w:val="99"/>
+    <w:semiHidden/>
+    <w:rsid w:val="00463E56"/>
+    <w:rPr>
+      <w:rFonts w:ascii="Courier New" w:eastAsia="Times New Roman" w:hAnsi="Courier New" w:cs="Courier New"/>
+      <w:sz w:val="20"/>
+      <w:szCs w:val="20"/>
+    </w:rPr>
+  </w:style>
+  <w:style w:type="character" w:customStyle="1" w:styleId="gd15mcfceub">
+    <w:name w:val="gd15mcfceub"/>
+    <w:basedOn w:val="DefaultParagraphFont"/>
+    <w:rsid w:val="00463E56"/>
+  </w:style>
+  <w:style w:type="table" w:styleId="PlainTable4">
+    <w:name w:val="Plain Table 4"/>
+    <w:basedOn w:val="TableNormal"/>
+    <w:uiPriority w:val="44"/>
+    <w:rsid w:val="00A64E84"/>
+    <w:pPr>
+      <w:spacing w:after="0" w:line="240" w:lineRule="auto"/>
+    </w:pPr>
+    <w:tblPr>
+      <w:tblStyleRowBandSize w:val="1"/>
+      <w:tblStyleColBandSize w:val="1"/>
+    </w:tblPr>
+    <w:tblStylePr w:type="firstRow">
+      <w:rPr>
+        <w:b/>
+        <w:bCs/>
+      </w:rPr>
+    </w:tblStylePr>
+    <w:tblStylePr w:type="lastRow">
+      <w:rPr>
+        <w:b/>
+        <w:bCs/>
+      </w:rPr>
+    </w:tblStylePr>
+    <w:tblStylePr w:type="firstCol">
+      <w:rPr>
+        <w:b/>
+        <w:bCs/>
+      </w:rPr>
+    </w:tblStylePr>
+    <w:tblStylePr w:type="lastCol">
+      <w:rPr>
+        <w:b/>
+        <w:bCs/>
+      </w:rPr>
+    </w:tblStylePr>
+    <w:tblStylePr w:type="band1Vert">
+      <w:tblPr/>
+      <w:tcPr>
+        <w:shd w:val="clear" w:color="auto" w:fill="F2F2F2" w:themeFill="background1" w:themeFillShade="F2"/>
+      </w:tcPr>
+    </w:tblStylePr>
+    <w:tblStylePr w:type="band1Horz">
+      <w:tblPr/>
+      <w:tcPr>
+        <w:shd w:val="clear" w:color="auto" w:fill="F2F2F2" w:themeFill="background1" w:themeFillShade="F2"/>
+      </w:tcPr>
+    </w:tblStylePr>
+  </w:style>
+  <w:style w:type="table" w:styleId="TableGridLight">
+    <w:name w:val="Grid Table Light"/>
+    <w:basedOn w:val="TableNormal"/>
+    <w:uiPriority w:val="40"/>
+    <w:rsid w:val="00A64E84"/>
+    <w:pPr>
+      <w:spacing w:after="0" w:line="240" w:lineRule="auto"/>
+    </w:pPr>
+    <w:tblPr>
+      <w:tblBorders>
+        <w:top w:val="single" w:sz="4" w:space="0" w:color="BFBFBF" w:themeColor="background1" w:themeShade="BF"/>
+        <w:left w:val="single" w:sz="4" w:space="0" w:color="BFBFBF" w:themeColor="background1" w:themeShade="BF"/>
+        <w:bottom w:val="single" w:sz="4" w:space="0" w:color="BFBFBF" w:themeColor="background1" w:themeShade="BF"/>
+        <w:right w:val="single" w:sz="4" w:space="0" w:color="BFBFBF" w:themeColor="background1" w:themeShade="BF"/>
+        <w:insideH w:val="single" w:sz="4" w:space="0" w:color="BFBFBF" w:themeColor="background1" w:themeShade="BF"/>
+        <w:insideV w:val="single" w:sz="4" w:space="0" w:color="BFBFBF" w:themeColor="background1" w:themeShade="BF"/>
+      </w:tblBorders>
+    </w:tblPr>
   </w:style>
 </w:styles>
 </file>

</xml_diff>